<commit_message>
adding contrast comparision words
</commit_message>
<xml_diff>
--- a/Academic Writing (Coursework vs Dissertation).docx
+++ b/Academic Writing (Coursework vs Dissertation).docx
@@ -65,7 +65,31 @@
         <w:rPr>
           <w:rFonts w:ascii="Cambria" w:hAnsi="Cambria" w:cs="Arial"/>
         </w:rPr>
-        <w:t xml:space="preserve">, and research to the wider academic community. It is </w:t>
+        <w:t>, and research to the wider academic community.</w:t>
+      </w:r>
+      <w:r>
+        <w:rPr>
+          <w:rFonts w:ascii="Cambria" w:hAnsi="Cambria" w:cs="Arial"/>
+        </w:rPr>
+        <w:t xml:space="preserve"> But</w:t>
+      </w:r>
+      <w:r>
+        <w:rPr>
+          <w:rFonts w:ascii="Cambria" w:hAnsi="Cambria" w:cs="Arial"/>
+        </w:rPr>
+        <w:t xml:space="preserve"> </w:t>
+      </w:r>
+      <w:r>
+        <w:rPr>
+          <w:rFonts w:ascii="Cambria" w:hAnsi="Cambria" w:cs="Arial"/>
+        </w:rPr>
+        <w:t>i</w:t>
+      </w:r>
+      <w:r>
+        <w:rPr>
+          <w:rFonts w:ascii="Cambria" w:hAnsi="Cambria" w:cs="Arial"/>
+        </w:rPr>
+        <w:t xml:space="preserve">t is </w:t>
       </w:r>
       <w:r>
         <w:rPr>
@@ -216,7 +240,19 @@
         <w:rPr>
           <w:rFonts w:ascii="Cambria" w:hAnsi="Cambria" w:cs="Arial"/>
         </w:rPr>
-        <w:t xml:space="preserve">Essay, lab report, research proposal, annotated bibliography, literature review, thesis/dissertation falls under the four different types of academic writing which are descriptive, analytical, critical, </w:t>
+        <w:t xml:space="preserve">Essay, lab report, research proposal, annotated bibliography, literature review, </w:t>
+      </w:r>
+      <w:r>
+        <w:rPr>
+          <w:rFonts w:ascii="Cambria" w:hAnsi="Cambria" w:cs="Arial"/>
+        </w:rPr>
+        <w:t xml:space="preserve">and </w:t>
+      </w:r>
+      <w:r>
+        <w:rPr>
+          <w:rFonts w:ascii="Cambria" w:hAnsi="Cambria" w:cs="Arial"/>
+        </w:rPr>
+        <w:t xml:space="preserve">thesis/dissertation falls under the four different types of academic writing which are descriptive, analytical, critical, </w:t>
       </w:r>
       <w:r>
         <w:rPr>
@@ -294,438 +330,20 @@
     </w:p>
     <w:p>
       <w:pPr>
-        <w:pStyle w:val="Heading2"/>
-        <w:spacing w:line="276" w:lineRule="auto"/>
-        <w:rPr>
-          <w:rFonts w:ascii="Cambria" w:hAnsi="Cambria" w:cs="Arial"/>
-          <w:b/>
-          <w:bCs/>
-          <w:color w:val="000000" w:themeColor="text1"/>
-          <w:sz w:val="28"/>
-          <w:szCs w:val="28"/>
-        </w:rPr>
-      </w:pPr>
-      <w:r>
-        <w:rPr>
-          <w:rFonts w:ascii="Cambria" w:hAnsi="Cambria" w:cs="Arial"/>
-          <w:b/>
-          <w:bCs/>
-          <w:color w:val="000000" w:themeColor="text1"/>
-          <w:sz w:val="28"/>
-          <w:szCs w:val="28"/>
-        </w:rPr>
-        <w:t>Features of Academic Writing</w:t>
-      </w:r>
-    </w:p>
-    <w:p>
-      <w:pPr>
-        <w:pStyle w:val="ListParagraph"/>
-        <w:numPr>
-          <w:ilvl w:val="0"/>
-          <w:numId w:val="1"/>
-        </w:numPr>
-        <w:spacing w:line="276" w:lineRule="auto"/>
-        <w:rPr>
-          <w:rFonts w:ascii="Cambria" w:hAnsi="Cambria" w:cs="Arial"/>
-          <w:b/>
-          <w:bCs/>
-        </w:rPr>
-      </w:pPr>
-      <w:r>
-        <w:rPr>
-          <w:rFonts w:ascii="Cambria" w:hAnsi="Cambria" w:cs="Arial"/>
-          <w:b/>
-          <w:bCs/>
-        </w:rPr>
-        <w:t xml:space="preserve">Structured: </w:t>
-      </w:r>
-      <w:r>
-        <w:rPr>
-          <w:rFonts w:ascii="Cambria" w:hAnsi="Cambria" w:cs="Arial"/>
-        </w:rPr>
-        <w:t xml:space="preserve">Academic writing has a clear structure </w:t>
-      </w:r>
-      <w:r>
-        <w:rPr>
-          <w:rFonts w:ascii="Cambria" w:hAnsi="Cambria" w:cs="Arial"/>
-        </w:rPr>
-        <w:t>that</w:t>
-      </w:r>
-      <w:r>
-        <w:rPr>
-          <w:rFonts w:ascii="Cambria" w:hAnsi="Cambria" w:cs="Arial"/>
-        </w:rPr>
-        <w:t xml:space="preserve"> provide</w:t>
-      </w:r>
-      <w:r>
-        <w:rPr>
-          <w:rFonts w:ascii="Cambria" w:hAnsi="Cambria" w:cs="Arial"/>
-        </w:rPr>
-        <w:t>s</w:t>
-      </w:r>
-      <w:r>
-        <w:rPr>
-          <w:rFonts w:ascii="Cambria" w:hAnsi="Cambria" w:cs="Arial"/>
-        </w:rPr>
-        <w:t xml:space="preserve"> sense.</w:t>
-      </w:r>
-    </w:p>
-    <w:p>
-      <w:pPr>
-        <w:pStyle w:val="ListParagraph"/>
-        <w:numPr>
-          <w:ilvl w:val="0"/>
-          <w:numId w:val="1"/>
-        </w:numPr>
-        <w:spacing w:line="276" w:lineRule="auto"/>
-        <w:rPr>
-          <w:rFonts w:ascii="Cambria" w:hAnsi="Cambria" w:cs="Arial"/>
-          <w:b/>
-          <w:bCs/>
-        </w:rPr>
-      </w:pPr>
-      <w:r>
-        <w:rPr>
-          <w:rFonts w:ascii="Cambria" w:hAnsi="Cambria" w:cs="Arial"/>
-          <w:b/>
-          <w:bCs/>
-        </w:rPr>
-        <w:t>Evidenced</w:t>
-      </w:r>
-      <w:r>
-        <w:rPr>
-          <w:rFonts w:ascii="Cambria" w:hAnsi="Cambria" w:cs="Arial"/>
-          <w:b/>
-          <w:bCs/>
-        </w:rPr>
-        <w:t xml:space="preserve">: </w:t>
-      </w:r>
-      <w:r>
-        <w:rPr>
-          <w:rFonts w:ascii="Cambria" w:hAnsi="Cambria" w:cs="Arial"/>
-        </w:rPr>
-        <w:t>Opinions and arguments are supported by evidence (facts, reasons, examples, statistics, citations) in academic writing.</w:t>
-      </w:r>
-    </w:p>
-    <w:p>
-      <w:pPr>
-        <w:pStyle w:val="ListParagraph"/>
-        <w:numPr>
-          <w:ilvl w:val="0"/>
-          <w:numId w:val="1"/>
-        </w:numPr>
-        <w:spacing w:line="276" w:lineRule="auto"/>
-        <w:rPr>
-          <w:rFonts w:ascii="Cambria" w:hAnsi="Cambria" w:cs="Arial"/>
-          <w:b/>
-          <w:bCs/>
-        </w:rPr>
-      </w:pPr>
-      <w:r>
-        <w:rPr>
-          <w:rFonts w:ascii="Cambria" w:hAnsi="Cambria" w:cs="Arial"/>
-          <w:b/>
-          <w:bCs/>
-        </w:rPr>
-        <w:t>Critical</w:t>
-      </w:r>
-      <w:r>
-        <w:rPr>
-          <w:rFonts w:ascii="Cambria" w:hAnsi="Cambria" w:cs="Arial"/>
-          <w:b/>
-          <w:bCs/>
-        </w:rPr>
-        <w:t xml:space="preserve">: </w:t>
-      </w:r>
-      <w:r>
-        <w:rPr>
-          <w:rFonts w:ascii="Cambria" w:hAnsi="Cambria" w:cs="Arial"/>
-        </w:rPr>
-        <w:t xml:space="preserve">Information </w:t>
-      </w:r>
-      <w:r>
-        <w:rPr>
-          <w:rFonts w:ascii="Cambria" w:hAnsi="Cambria" w:cs="Arial"/>
-        </w:rPr>
-        <w:t>is</w:t>
-      </w:r>
-      <w:r>
-        <w:rPr>
-          <w:rFonts w:ascii="Cambria" w:hAnsi="Cambria" w:cs="Arial"/>
-        </w:rPr>
-        <w:t xml:space="preserve"> analyzed and evaluated </w:t>
-      </w:r>
-      <w:r>
-        <w:rPr>
-          <w:rFonts w:ascii="Cambria" w:hAnsi="Cambria" w:cs="Arial"/>
-        </w:rPr>
-        <w:t>in academic writing.</w:t>
-      </w:r>
-      <w:r>
-        <w:rPr>
-          <w:rFonts w:ascii="Cambria" w:hAnsi="Cambria" w:cs="Arial"/>
-        </w:rPr>
-        <w:t xml:space="preserve"> </w:t>
-      </w:r>
-    </w:p>
-    <w:p>
-      <w:pPr>
-        <w:pStyle w:val="ListParagraph"/>
-        <w:numPr>
-          <w:ilvl w:val="0"/>
-          <w:numId w:val="1"/>
-        </w:numPr>
-        <w:spacing w:line="276" w:lineRule="auto"/>
-        <w:rPr>
-          <w:rFonts w:ascii="Cambria" w:hAnsi="Cambria" w:cs="Arial"/>
-          <w:b/>
-          <w:bCs/>
-        </w:rPr>
-      </w:pPr>
-      <w:r>
-        <w:rPr>
-          <w:rFonts w:ascii="Cambria" w:hAnsi="Cambria" w:cs="Arial"/>
-          <w:b/>
-          <w:bCs/>
-        </w:rPr>
-        <w:t>Precise</w:t>
-      </w:r>
-      <w:r>
-        <w:rPr>
-          <w:rFonts w:ascii="Cambria" w:hAnsi="Cambria" w:cs="Arial"/>
-          <w:b/>
-          <w:bCs/>
-        </w:rPr>
-        <w:t xml:space="preserve">: </w:t>
-      </w:r>
-      <w:r>
-        <w:rPr>
-          <w:rFonts w:ascii="Cambria" w:hAnsi="Cambria" w:cs="Arial"/>
-        </w:rPr>
-        <w:t>Languages used in academic writing are clear and precise.</w:t>
-      </w:r>
-    </w:p>
-    <w:p>
-      <w:pPr>
-        <w:pStyle w:val="ListParagraph"/>
-        <w:numPr>
-          <w:ilvl w:val="0"/>
-          <w:numId w:val="1"/>
-        </w:numPr>
-        <w:spacing w:line="276" w:lineRule="auto"/>
-        <w:rPr>
-          <w:rFonts w:ascii="Cambria" w:hAnsi="Cambria" w:cs="Arial"/>
-          <w:b/>
-          <w:bCs/>
-        </w:rPr>
-      </w:pPr>
-      <w:r>
-        <w:rPr>
-          <w:rFonts w:ascii="Cambria" w:hAnsi="Cambria" w:cs="Arial"/>
-          <w:b/>
-          <w:bCs/>
-        </w:rPr>
-        <w:t>Balanced</w:t>
-      </w:r>
-      <w:r>
-        <w:rPr>
-          <w:rFonts w:ascii="Cambria" w:hAnsi="Cambria" w:cs="Arial"/>
-          <w:b/>
-          <w:bCs/>
-        </w:rPr>
-        <w:t xml:space="preserve">: </w:t>
-      </w:r>
-      <w:r>
-        <w:rPr>
-          <w:rFonts w:ascii="Cambria" w:hAnsi="Cambria" w:cs="Arial"/>
-        </w:rPr>
-        <w:t xml:space="preserve">Academic writing </w:t>
-      </w:r>
-      <w:r>
-        <w:rPr>
-          <w:rFonts w:ascii="Cambria" w:hAnsi="Cambria" w:cs="Arial"/>
-        </w:rPr>
-        <w:t>considers</w:t>
-      </w:r>
-      <w:r>
-        <w:rPr>
-          <w:rFonts w:ascii="Cambria" w:hAnsi="Cambria" w:cs="Arial"/>
-        </w:rPr>
-        <w:t xml:space="preserve"> all sides of the issue and avoids bias.</w:t>
-      </w:r>
-    </w:p>
-    <w:p>
-      <w:pPr>
-        <w:pStyle w:val="ListParagraph"/>
-        <w:numPr>
-          <w:ilvl w:val="0"/>
-          <w:numId w:val="1"/>
-        </w:numPr>
-        <w:spacing w:line="276" w:lineRule="auto"/>
-        <w:rPr>
-          <w:rFonts w:ascii="Cambria" w:hAnsi="Cambria" w:cs="Arial"/>
-          <w:b/>
-          <w:bCs/>
-        </w:rPr>
-      </w:pPr>
-      <w:r>
-        <w:rPr>
-          <w:rFonts w:ascii="Cambria" w:hAnsi="Cambria" w:cs="Arial"/>
-          <w:b/>
-          <w:bCs/>
-        </w:rPr>
-        <w:t>Objective</w:t>
-      </w:r>
-      <w:r>
-        <w:rPr>
-          <w:rFonts w:ascii="Cambria" w:hAnsi="Cambria" w:cs="Arial"/>
-          <w:b/>
-          <w:bCs/>
-        </w:rPr>
-        <w:t xml:space="preserve">: </w:t>
-      </w:r>
-      <w:r>
-        <w:rPr>
-          <w:rFonts w:ascii="Cambria" w:hAnsi="Cambria" w:cs="Arial"/>
-        </w:rPr>
-        <w:t>Emphasis is placed on the arguments and information, rather than on the writer. Passive and impersonal structure</w:t>
-      </w:r>
-      <w:r>
-        <w:rPr>
-          <w:rFonts w:ascii="Cambria" w:hAnsi="Cambria" w:cs="Arial"/>
-        </w:rPr>
-        <w:t>s</w:t>
-      </w:r>
-      <w:r>
-        <w:rPr>
-          <w:rFonts w:ascii="Cambria" w:hAnsi="Cambria" w:cs="Arial"/>
-        </w:rPr>
-        <w:t xml:space="preserve"> </w:t>
-      </w:r>
-      <w:r>
-        <w:rPr>
-          <w:rFonts w:ascii="Cambria" w:hAnsi="Cambria" w:cs="Arial"/>
-        </w:rPr>
-        <w:t>are used in academic writing.</w:t>
-      </w:r>
-    </w:p>
-    <w:p>
-      <w:pPr>
-        <w:pStyle w:val="ListParagraph"/>
-        <w:numPr>
-          <w:ilvl w:val="0"/>
-          <w:numId w:val="1"/>
-        </w:numPr>
-        <w:spacing w:line="276" w:lineRule="auto"/>
-        <w:rPr>
-          <w:rFonts w:ascii="Cambria" w:hAnsi="Cambria" w:cs="Arial"/>
-          <w:b/>
-          <w:bCs/>
-        </w:rPr>
-      </w:pPr>
-      <w:r>
-        <w:rPr>
-          <w:rFonts w:ascii="Cambria" w:hAnsi="Cambria" w:cs="Arial"/>
-          <w:b/>
-          <w:bCs/>
-        </w:rPr>
-        <w:t>Formal</w:t>
-      </w:r>
-      <w:r>
-        <w:rPr>
-          <w:rFonts w:ascii="Cambria" w:hAnsi="Cambria" w:cs="Arial"/>
-          <w:b/>
-          <w:bCs/>
-        </w:rPr>
-        <w:t xml:space="preserve">: </w:t>
-      </w:r>
-      <w:r>
-        <w:rPr>
-          <w:rFonts w:ascii="Cambria" w:hAnsi="Cambria" w:cs="Arial"/>
-        </w:rPr>
-        <w:t>It does not use complicated vocabulary and long sentences</w:t>
-      </w:r>
-      <w:r>
-        <w:rPr>
-          <w:rFonts w:ascii="Cambria" w:hAnsi="Cambria" w:cs="Arial"/>
-        </w:rPr>
-        <w:t xml:space="preserve"> </w:t>
-      </w:r>
-      <w:sdt>
-        <w:sdtPr>
-          <w:rPr>
-            <w:rFonts w:ascii="Cambria" w:hAnsi="Cambria" w:cs="Arial"/>
-          </w:rPr>
-          <w:id w:val="470952832"/>
-          <w:citation/>
-        </w:sdtPr>
-        <w:sdtEndPr/>
-        <w:sdtContent>
-          <w:r>
-            <w:rPr>
-              <w:rFonts w:ascii="Cambria" w:hAnsi="Cambria" w:cs="Arial"/>
-            </w:rPr>
-            <w:fldChar w:fldCharType="begin"/>
-          </w:r>
-          <w:r>
-            <w:rPr>
-              <w:rFonts w:ascii="Cambria" w:hAnsi="Cambria" w:cs="Arial"/>
-            </w:rPr>
-            <w:instrText xml:space="preserve">CITATION EAP21 \l 1033 </w:instrText>
-          </w:r>
-          <w:r>
-            <w:rPr>
-              <w:rFonts w:ascii="Cambria" w:hAnsi="Cambria" w:cs="Arial"/>
-            </w:rPr>
-            <w:fldChar w:fldCharType="separate"/>
-          </w:r>
-          <w:r>
-            <w:rPr>
-              <w:rFonts w:ascii="Cambria" w:hAnsi="Cambria" w:cs="Arial"/>
-              <w:noProof/>
-            </w:rPr>
-            <w:t>(EAPFoundation.com, 2021)</w:t>
-          </w:r>
-          <w:r>
-            <w:rPr>
-              <w:rFonts w:ascii="Cambria" w:hAnsi="Cambria" w:cs="Arial"/>
-            </w:rPr>
-            <w:fldChar w:fldCharType="end"/>
-          </w:r>
-        </w:sdtContent>
-      </w:sdt>
-      <w:r>
-        <w:rPr>
-          <w:rFonts w:ascii="Cambria" w:hAnsi="Cambria" w:cs="Arial"/>
-        </w:rPr>
-        <w:t>.</w:t>
-      </w:r>
-    </w:p>
-    <w:p>
-      <w:pPr>
         <w:keepNext/>
-        <w:spacing w:after="0" w:line="240" w:lineRule="auto"/>
-        <w:ind w:hanging="810"/>
+        <w:spacing w:after="0" w:line="276" w:lineRule="auto"/>
         <w:jc w:val="center"/>
-        <w:rPr>
-          <w:rFonts w:ascii="Cambria" w:hAnsi="Cambria"/>
-        </w:rPr>
-      </w:pPr>
-      <w:r>
-        <w:rPr>
-          <w:rFonts w:ascii="Cambria" w:hAnsi="Cambria" w:cs="Arial"/>
-          <w:b/>
-          <w:bCs/>
+      </w:pPr>
+      <w:r>
+        <w:rPr>
+          <w:rFonts w:ascii="Cambria" w:hAnsi="Cambria" w:cs="Arial"/>
           <w:noProof/>
-          <w:sz w:val="24"/>
-          <w:szCs w:val="24"/>
-        </w:rPr>
-        <w:lastRenderedPageBreak/>
+        </w:rPr>
         <w:drawing>
-          <wp:inline distT="0" distB="0" distL="0" distR="0" wp14:anchorId="75387BB9" wp14:editId="7992BC64">
-            <wp:extent cx="6998844" cy="7013050"/>
+          <wp:inline distT="0" distB="0" distL="0" distR="0" wp14:anchorId="69E13B5E" wp14:editId="2B11ABC2">
+            <wp:extent cx="4921857" cy="3829163"/>
             <wp:effectExtent l="0" t="0" r="0" b="0"/>
-            <wp:docPr id="1" name="Picture 1"/>
+            <wp:docPr id="9" name="Picture 9"/>
             <wp:cNvGraphicFramePr>
               <a:graphicFrameLocks xmlns:a="http://schemas.openxmlformats.org/drawingml/2006/main" noChangeAspect="1"/>
             </wp:cNvGraphicFramePr>
@@ -733,11 +351,11 @@
               <a:graphicData uri="http://schemas.openxmlformats.org/drawingml/2006/picture">
                 <pic:pic xmlns:pic="http://schemas.openxmlformats.org/drawingml/2006/picture">
                   <pic:nvPicPr>
-                    <pic:cNvPr id="1" name="Picture 1"/>
+                    <pic:cNvPr id="9" name="Picture 9"/>
                     <pic:cNvPicPr/>
                   </pic:nvPicPr>
                   <pic:blipFill>
-                    <a:blip r:embed="rId8">
+                    <a:blip r:embed="rId8" cstate="print">
                       <a:extLst>
                         <a:ext uri="{28A0092B-C50C-407E-A947-70E740481C1C}">
                           <a14:useLocalDpi xmlns:a14="http://schemas.microsoft.com/office/drawing/2010/main" val="0"/>
@@ -751,7 +369,7 @@
                   <pic:spPr>
                     <a:xfrm>
                       <a:off x="0" y="0"/>
-                      <a:ext cx="7024760" cy="7039018"/>
+                      <a:ext cx="4938434" cy="3842060"/>
                     </a:xfrm>
                     <a:prstGeom prst="rect">
                       <a:avLst/>
@@ -775,35 +393,35 @@
       </w:pPr>
       <w:r>
         <w:rPr>
-          <w:rFonts w:ascii="Cambria" w:hAnsi="Cambria" w:cs="Arial"/>
+          <w:rFonts w:ascii="Cambria" w:hAnsi="Cambria"/>
           <w:color w:val="000000" w:themeColor="text1"/>
         </w:rPr>
         <w:t xml:space="preserve">Figure </w:t>
       </w:r>
       <w:r>
         <w:rPr>
-          <w:rFonts w:ascii="Cambria" w:hAnsi="Cambria" w:cs="Arial"/>
+          <w:rFonts w:ascii="Cambria" w:hAnsi="Cambria"/>
           <w:color w:val="000000" w:themeColor="text1"/>
         </w:rPr>
         <w:fldChar w:fldCharType="begin"/>
       </w:r>
       <w:r>
         <w:rPr>
-          <w:rFonts w:ascii="Cambria" w:hAnsi="Cambria" w:cs="Arial"/>
+          <w:rFonts w:ascii="Cambria" w:hAnsi="Cambria"/>
           <w:color w:val="000000" w:themeColor="text1"/>
         </w:rPr>
         <w:instrText xml:space="preserve"> SEQ Figure \* ARABIC </w:instrText>
       </w:r>
       <w:r>
         <w:rPr>
-          <w:rFonts w:ascii="Cambria" w:hAnsi="Cambria" w:cs="Arial"/>
+          <w:rFonts w:ascii="Cambria" w:hAnsi="Cambria"/>
           <w:color w:val="000000" w:themeColor="text1"/>
         </w:rPr>
         <w:fldChar w:fldCharType="separate"/>
       </w:r>
       <w:r>
         <w:rPr>
-          <w:rFonts w:ascii="Cambria" w:hAnsi="Cambria" w:cs="Arial"/>
+          <w:rFonts w:ascii="Cambria" w:hAnsi="Cambria"/>
           <w:noProof/>
           <w:color w:val="000000" w:themeColor="text1"/>
         </w:rPr>
@@ -811,47 +429,415 @@
       </w:r>
       <w:r>
         <w:rPr>
-          <w:rFonts w:ascii="Cambria" w:hAnsi="Cambria" w:cs="Arial"/>
+          <w:rFonts w:ascii="Cambria" w:hAnsi="Cambria"/>
           <w:color w:val="000000" w:themeColor="text1"/>
         </w:rPr>
         <w:fldChar w:fldCharType="end"/>
       </w:r>
       <w:r>
         <w:rPr>
-          <w:rFonts w:ascii="Cambria" w:hAnsi="Cambria" w:cs="Arial"/>
-          <w:color w:val="000000" w:themeColor="text1"/>
-        </w:rPr>
-        <w:t xml:space="preserve">: Tips to improve academic writing </w:t>
+          <w:rFonts w:ascii="Cambria" w:hAnsi="Cambria"/>
+          <w:color w:val="000000" w:themeColor="text1"/>
+        </w:rPr>
+        <w:t>: Academic Writing</w:t>
+      </w:r>
+    </w:p>
+    <w:p>
+      <w:pPr>
+        <w:spacing w:line="276" w:lineRule="auto"/>
+        <w:jc w:val="both"/>
+        <w:rPr>
+          <w:rFonts w:ascii="Cambria" w:hAnsi="Cambria" w:cs="Arial"/>
+          <w:b/>
+          <w:bCs/>
+        </w:rPr>
+      </w:pPr>
+      <w:r>
+        <w:rPr>
+          <w:rFonts w:ascii="Cambria" w:hAnsi="Cambria" w:cs="Arial"/>
+        </w:rPr>
+        <w:t xml:space="preserve">Academic writing has a clear structure </w:t>
+      </w:r>
+      <w:r>
+        <w:rPr>
+          <w:rFonts w:ascii="Cambria" w:hAnsi="Cambria" w:cs="Arial"/>
+        </w:rPr>
+        <w:t>that</w:t>
+      </w:r>
+      <w:r>
+        <w:rPr>
+          <w:rFonts w:ascii="Cambria" w:hAnsi="Cambria" w:cs="Arial"/>
+        </w:rPr>
+        <w:t xml:space="preserve"> provide</w:t>
+      </w:r>
+      <w:r>
+        <w:rPr>
+          <w:rFonts w:ascii="Cambria" w:hAnsi="Cambria" w:cs="Arial"/>
+        </w:rPr>
+        <w:t>s</w:t>
+      </w:r>
+      <w:r>
+        <w:rPr>
+          <w:rFonts w:ascii="Cambria" w:hAnsi="Cambria" w:cs="Arial"/>
+        </w:rPr>
+        <w:t xml:space="preserve"> sense.</w:t>
+      </w:r>
+      <w:r>
+        <w:rPr>
+          <w:rFonts w:ascii="Cambria" w:hAnsi="Cambria" w:cs="Arial"/>
+        </w:rPr>
+        <w:t xml:space="preserve"> </w:t>
+      </w:r>
+      <w:r>
+        <w:rPr>
+          <w:rFonts w:ascii="Cambria" w:hAnsi="Cambria" w:cs="Arial"/>
+        </w:rPr>
+        <w:t>Opinions and arguments are supported by evidence (facts, reasons, examples, statistics, citations).</w:t>
+      </w:r>
+      <w:r>
+        <w:rPr>
+          <w:rFonts w:ascii="Cambria" w:hAnsi="Cambria" w:cs="Arial"/>
+        </w:rPr>
+        <w:t xml:space="preserve"> In the same way,</w:t>
+      </w:r>
+      <w:r>
+        <w:rPr>
+          <w:rFonts w:ascii="Cambria" w:hAnsi="Cambria" w:cs="Arial"/>
+        </w:rPr>
+        <w:t xml:space="preserve"> </w:t>
+      </w:r>
+      <w:r>
+        <w:rPr>
+          <w:rFonts w:ascii="Cambria" w:hAnsi="Cambria" w:cs="Arial"/>
+        </w:rPr>
+        <w:t xml:space="preserve">Information </w:t>
+      </w:r>
+      <w:r>
+        <w:rPr>
+          <w:rFonts w:ascii="Cambria" w:hAnsi="Cambria" w:cs="Arial"/>
+        </w:rPr>
+        <w:t>is</w:t>
+      </w:r>
+      <w:r>
+        <w:rPr>
+          <w:rFonts w:ascii="Cambria" w:hAnsi="Cambria" w:cs="Arial"/>
+        </w:rPr>
+        <w:t xml:space="preserve"> analyzed and evaluated </w:t>
+      </w:r>
+      <w:r>
+        <w:rPr>
+          <w:rFonts w:ascii="Cambria" w:hAnsi="Cambria" w:cs="Arial"/>
+        </w:rPr>
+        <w:t>in academic writing.</w:t>
+      </w:r>
+      <w:r>
+        <w:rPr>
+          <w:rFonts w:ascii="Cambria" w:hAnsi="Cambria" w:cs="Arial"/>
+        </w:rPr>
+        <w:t xml:space="preserve"> </w:t>
+      </w:r>
+      <w:r>
+        <w:rPr>
+          <w:rFonts w:ascii="Cambria" w:hAnsi="Cambria" w:cs="Arial"/>
+        </w:rPr>
+        <w:t>Languages used in academic writing are clear and precise</w:t>
+      </w:r>
+      <w:r>
+        <w:rPr>
+          <w:rFonts w:ascii="Cambria" w:hAnsi="Cambria" w:cs="Arial"/>
+        </w:rPr>
+        <w:t xml:space="preserve"> too</w:t>
+      </w:r>
+      <w:r>
+        <w:rPr>
+          <w:rFonts w:ascii="Cambria" w:hAnsi="Cambria" w:cs="Arial"/>
+        </w:rPr>
+        <w:t>.</w:t>
+      </w:r>
+      <w:r>
+        <w:rPr>
+          <w:rFonts w:ascii="Cambria" w:hAnsi="Cambria" w:cs="Arial"/>
+        </w:rPr>
+        <w:t xml:space="preserve"> </w:t>
+      </w:r>
+      <w:r>
+        <w:rPr>
+          <w:rFonts w:ascii="Cambria" w:hAnsi="Cambria" w:cs="Arial"/>
+        </w:rPr>
+        <w:t xml:space="preserve">Academic writing </w:t>
+      </w:r>
+      <w:r>
+        <w:rPr>
+          <w:rFonts w:ascii="Cambria" w:hAnsi="Cambria" w:cs="Arial"/>
+        </w:rPr>
+        <w:t>considers</w:t>
+      </w:r>
+      <w:r>
+        <w:rPr>
+          <w:rFonts w:ascii="Cambria" w:hAnsi="Cambria" w:cs="Arial"/>
+        </w:rPr>
+        <w:t xml:space="preserve"> all sides of the issue and avoids bias.</w:t>
+      </w:r>
+      <w:r>
+        <w:rPr>
+          <w:rFonts w:ascii="Cambria" w:hAnsi="Cambria" w:cs="Arial"/>
+        </w:rPr>
+        <w:t xml:space="preserve"> </w:t>
+      </w:r>
+      <w:r>
+        <w:rPr>
+          <w:rFonts w:ascii="Cambria" w:hAnsi="Cambria" w:cs="Arial"/>
+        </w:rPr>
+        <w:t xml:space="preserve">Emphasis is placed on the arguments and information, rather than on the writer. </w:t>
+      </w:r>
+      <w:r>
+        <w:rPr>
+          <w:rFonts w:ascii="Cambria" w:hAnsi="Cambria" w:cs="Arial"/>
+        </w:rPr>
+        <w:t xml:space="preserve">Similarly, </w:t>
+      </w:r>
+      <w:r>
+        <w:rPr>
+          <w:rFonts w:ascii="Cambria" w:hAnsi="Cambria" w:cs="Arial"/>
+        </w:rPr>
+        <w:t>Passive and impersonal structure</w:t>
+      </w:r>
+      <w:r>
+        <w:rPr>
+          <w:rFonts w:ascii="Cambria" w:hAnsi="Cambria" w:cs="Arial"/>
+        </w:rPr>
+        <w:t>s</w:t>
+      </w:r>
+      <w:r>
+        <w:rPr>
+          <w:rFonts w:ascii="Cambria" w:hAnsi="Cambria" w:cs="Arial"/>
+        </w:rPr>
+        <w:t xml:space="preserve"> </w:t>
+      </w:r>
+      <w:r>
+        <w:rPr>
+          <w:rFonts w:ascii="Cambria" w:hAnsi="Cambria" w:cs="Arial"/>
+        </w:rPr>
+        <w:t>are used in academic writing.</w:t>
+      </w:r>
+      <w:r>
+        <w:rPr>
+          <w:rFonts w:ascii="Cambria" w:hAnsi="Cambria" w:cs="Arial"/>
+        </w:rPr>
+        <w:t xml:space="preserve"> </w:t>
+      </w:r>
+      <w:r>
+        <w:rPr>
+          <w:rFonts w:ascii="Cambria" w:hAnsi="Cambria" w:cs="Arial"/>
+          <w:b/>
+          <w:bCs/>
+        </w:rPr>
+        <w:t xml:space="preserve"> </w:t>
+      </w:r>
+      <w:r>
+        <w:rPr>
+          <w:rFonts w:ascii="Cambria" w:hAnsi="Cambria" w:cs="Arial"/>
+        </w:rPr>
+        <w:t>It does not use complicated vocabulary and long sentences</w:t>
+      </w:r>
+      <w:r>
+        <w:rPr>
+          <w:rFonts w:ascii="Cambria" w:hAnsi="Cambria" w:cs="Arial"/>
+        </w:rPr>
+        <w:t xml:space="preserve"> </w:t>
+      </w:r>
+      <w:sdt>
+        <w:sdtPr>
+          <w:id w:val="470952832"/>
+          <w:citation/>
+        </w:sdtPr>
+        <w:sdtEndPr/>
+        <w:sdtContent>
+          <w:r>
+            <w:rPr>
+              <w:rFonts w:ascii="Cambria" w:hAnsi="Cambria" w:cs="Arial"/>
+            </w:rPr>
+            <w:fldChar w:fldCharType="begin"/>
+          </w:r>
+          <w:r>
+            <w:rPr>
+              <w:rFonts w:ascii="Cambria" w:hAnsi="Cambria" w:cs="Arial"/>
+            </w:rPr>
+            <w:instrText xml:space="preserve">CITATION EAP21 \l 1033 </w:instrText>
+          </w:r>
+          <w:r>
+            <w:rPr>
+              <w:rFonts w:ascii="Cambria" w:hAnsi="Cambria" w:cs="Arial"/>
+            </w:rPr>
+            <w:fldChar w:fldCharType="separate"/>
+          </w:r>
+          <w:r>
+            <w:rPr>
+              <w:rFonts w:ascii="Cambria" w:hAnsi="Cambria" w:cs="Arial"/>
+              <w:noProof/>
+            </w:rPr>
+            <w:t>(EAPFoundation.com, 2021)</w:t>
+          </w:r>
+          <w:r>
+            <w:rPr>
+              <w:rFonts w:ascii="Cambria" w:hAnsi="Cambria" w:cs="Arial"/>
+            </w:rPr>
+            <w:fldChar w:fldCharType="end"/>
+          </w:r>
+        </w:sdtContent>
+      </w:sdt>
+      <w:r>
+        <w:rPr>
+          <w:rFonts w:ascii="Cambria" w:hAnsi="Cambria" w:cs="Arial"/>
+        </w:rPr>
+        <w:t>.</w:t>
+      </w:r>
+    </w:p>
+    <w:p>
+      <w:pPr>
+        <w:rPr>
+          <w:rFonts w:ascii="Cambria" w:hAnsi="Cambria"/>
+        </w:rPr>
+      </w:pPr>
+    </w:p>
+    <w:p>
+      <w:pPr>
+        <w:pStyle w:val="Heading1"/>
+        <w:spacing w:before="0" w:line="276" w:lineRule="auto"/>
+        <w:rPr>
+          <w:rFonts w:ascii="Cambria" w:hAnsi="Cambria" w:cs="Arial"/>
+          <w:b/>
+          <w:bCs/>
+          <w:color w:val="000000" w:themeColor="text1"/>
+        </w:rPr>
+      </w:pPr>
+      <w:r>
+        <w:rPr>
+          <w:rFonts w:ascii="Cambria" w:hAnsi="Cambria" w:cs="Arial"/>
+          <w:b/>
+          <w:bCs/>
+          <w:color w:val="000000" w:themeColor="text1"/>
+        </w:rPr>
+        <w:lastRenderedPageBreak/>
+        <w:t>Coursework and Dissertation</w:t>
+      </w:r>
+    </w:p>
+    <w:p>
+      <w:pPr>
+        <w:spacing w:line="276" w:lineRule="auto"/>
+        <w:jc w:val="both"/>
+        <w:rPr>
+          <w:rFonts w:ascii="Cambria" w:hAnsi="Cambria" w:cs="Arial"/>
+        </w:rPr>
+      </w:pPr>
+      <w:r>
+        <w:rPr>
+          <w:rFonts w:ascii="Cambria" w:hAnsi="Cambria" w:cs="Arial"/>
+        </w:rPr>
+        <w:t>According to the Oxford dictionary</w:t>
+      </w:r>
+      <w:r>
+        <w:rPr>
+          <w:rFonts w:ascii="Cambria" w:hAnsi="Cambria" w:cs="Arial"/>
+        </w:rPr>
+        <w:t>,</w:t>
+      </w:r>
+      <w:r>
+        <w:rPr>
+          <w:rFonts w:ascii="Cambria" w:hAnsi="Cambria" w:cs="Arial"/>
+        </w:rPr>
+        <w:t xml:space="preserve"> “Coursework” is defined as the practical/written work given to the students while studying a course </w:t>
+      </w:r>
+      <w:r>
+        <w:rPr>
+          <w:rFonts w:ascii="Cambria" w:hAnsi="Cambria" w:cs="Arial"/>
+        </w:rPr>
+        <w:t>that</w:t>
+      </w:r>
+      <w:r>
+        <w:rPr>
+          <w:rFonts w:ascii="Cambria" w:hAnsi="Cambria" w:cs="Arial"/>
+        </w:rPr>
+        <w:t xml:space="preserve"> ha</w:t>
+      </w:r>
+      <w:r>
+        <w:rPr>
+          <w:rFonts w:ascii="Cambria" w:hAnsi="Cambria" w:cs="Arial"/>
+        </w:rPr>
+        <w:t>s</w:t>
+      </w:r>
+      <w:r>
+        <w:rPr>
+          <w:rFonts w:ascii="Cambria" w:hAnsi="Cambria" w:cs="Arial"/>
+        </w:rPr>
+        <w:t xml:space="preserve"> to be completed within a given period so that they can score good grades in their course. </w:t>
+      </w:r>
+      <w:r>
+        <w:rPr>
+          <w:rFonts w:ascii="Cambria" w:hAnsi="Cambria" w:cs="Arial"/>
+        </w:rPr>
+        <w:t xml:space="preserve">On the other hand, </w:t>
+      </w:r>
+      <w:r>
+        <w:rPr>
+          <w:rFonts w:ascii="Cambria" w:hAnsi="Cambria" w:cs="Arial"/>
+        </w:rPr>
+        <w:t xml:space="preserve">A dissertation is </w:t>
+      </w:r>
+      <w:r>
+        <w:rPr>
+          <w:rFonts w:ascii="Cambria" w:hAnsi="Cambria" w:cs="Arial"/>
+        </w:rPr>
+        <w:t>research</w:t>
+      </w:r>
+      <w:r>
+        <w:rPr>
+          <w:rFonts w:ascii="Cambria" w:hAnsi="Cambria" w:cs="Arial"/>
+        </w:rPr>
+        <w:t xml:space="preserve"> done on a specific topic over a long period to achieve some solutions to a problem or to discover something new </w:t>
+      </w:r>
+      <w:r>
+        <w:rPr>
+          <w:rFonts w:ascii="Cambria" w:hAnsi="Cambria" w:cs="Arial"/>
+        </w:rPr>
+        <w:t xml:space="preserve">and </w:t>
+      </w:r>
+      <w:r>
+        <w:rPr>
+          <w:rFonts w:ascii="Cambria" w:hAnsi="Cambria" w:cs="Arial"/>
+        </w:rPr>
+        <w:t>useful</w:t>
+      </w:r>
+      <w:r>
+        <w:rPr>
+          <w:rFonts w:ascii="Cambria" w:hAnsi="Cambria" w:cs="Arial"/>
+        </w:rPr>
+        <w:t xml:space="preserve"> </w:t>
       </w:r>
       <w:sdt>
         <w:sdtPr>
           <w:rPr>
             <w:rFonts w:ascii="Cambria" w:hAnsi="Cambria" w:cs="Arial"/>
-            <w:color w:val="000000" w:themeColor="text1"/>
           </w:rPr>
-          <w:id w:val="266974037"/>
+          <w:id w:val="-1556236866"/>
           <w:citation/>
         </w:sdtPr>
-        <w:sdtEndPr/>
         <w:sdtContent>
           <w:r>
             <w:rPr>
               <w:rFonts w:ascii="Cambria" w:hAnsi="Cambria" w:cs="Arial"/>
-              <w:color w:val="000000" w:themeColor="text1"/>
             </w:rPr>
             <w:fldChar w:fldCharType="begin"/>
           </w:r>
           <w:r>
             <w:rPr>
               <w:rFonts w:ascii="Cambria" w:hAnsi="Cambria" w:cs="Arial"/>
-              <w:color w:val="000000" w:themeColor="text1"/>
-            </w:rPr>
-            <w:instrText xml:space="preserve"> CITATION Amb22 \l 1033 </w:instrText>
-          </w:r>
-          <w:r>
-            <w:rPr>
-              <w:rFonts w:ascii="Cambria" w:hAnsi="Cambria" w:cs="Arial"/>
-              <w:color w:val="000000" w:themeColor="text1"/>
+            </w:rPr>
+            <w:instrText xml:space="preserve"> CITATION Sab22 \l 1033 </w:instrText>
+          </w:r>
+          <w:r>
+            <w:rPr>
+              <w:rFonts w:ascii="Cambria" w:hAnsi="Cambria" w:cs="Arial"/>
             </w:rPr>
             <w:fldChar w:fldCharType="separate"/>
           </w:r>
@@ -859,14 +845,12 @@
             <w:rPr>
               <w:rFonts w:ascii="Cambria" w:hAnsi="Cambria" w:cs="Arial"/>
               <w:noProof/>
-              <w:color w:val="000000" w:themeColor="text1"/>
-            </w:rPr>
-            <w:t>(Carini, 2022)</w:t>
-          </w:r>
-          <w:r>
-            <w:rPr>
-              <w:rFonts w:ascii="Cambria" w:hAnsi="Cambria" w:cs="Arial"/>
-              <w:color w:val="000000" w:themeColor="text1"/>
+            </w:rPr>
+            <w:t>(Collier, 2022)</w:t>
+          </w:r>
+          <w:r>
+            <w:rPr>
+              <w:rFonts w:ascii="Cambria" w:hAnsi="Cambria" w:cs="Arial"/>
             </w:rPr>
             <w:fldChar w:fldCharType="end"/>
           </w:r>
@@ -875,151 +859,26 @@
       <w:r>
         <w:rPr>
           <w:rFonts w:ascii="Cambria" w:hAnsi="Cambria" w:cs="Arial"/>
-          <w:color w:val="000000" w:themeColor="text1"/>
         </w:rPr>
         <w:t>.</w:t>
       </w:r>
-    </w:p>
-    <w:p>
-      <w:pPr>
-        <w:rPr>
-          <w:rFonts w:ascii="Cambria" w:hAnsi="Cambria"/>
-        </w:rPr>
-      </w:pPr>
-    </w:p>
-    <w:p>
-      <w:pPr>
-        <w:rPr>
-          <w:rFonts w:ascii="Cambria" w:hAnsi="Cambria"/>
-        </w:rPr>
-      </w:pPr>
-    </w:p>
-    <w:p>
-      <w:pPr>
-        <w:pStyle w:val="Heading1"/>
-        <w:spacing w:before="0" w:line="276" w:lineRule="auto"/>
-        <w:rPr>
-          <w:rFonts w:ascii="Cambria" w:hAnsi="Cambria" w:cs="Arial"/>
-          <w:b/>
-          <w:bCs/>
-          <w:color w:val="000000" w:themeColor="text1"/>
-        </w:rPr>
-      </w:pPr>
-      <w:r>
-        <w:rPr>
-          <w:rFonts w:ascii="Cambria" w:hAnsi="Cambria" w:cs="Arial"/>
-          <w:b/>
-          <w:bCs/>
-          <w:color w:val="000000" w:themeColor="text1"/>
-        </w:rPr>
-        <w:lastRenderedPageBreak/>
-        <w:t>Coursework and Dissertation</w:t>
-      </w:r>
-    </w:p>
-    <w:p>
-      <w:pPr>
-        <w:pStyle w:val="Heading2"/>
-        <w:spacing w:line="276" w:lineRule="auto"/>
-        <w:rPr>
-          <w:rFonts w:ascii="Cambria" w:hAnsi="Cambria" w:cs="Arial"/>
-          <w:b/>
-          <w:bCs/>
-          <w:color w:val="000000" w:themeColor="text1"/>
-          <w:sz w:val="28"/>
-          <w:szCs w:val="28"/>
-        </w:rPr>
-      </w:pPr>
-      <w:r>
-        <w:rPr>
-          <w:rFonts w:ascii="Cambria" w:hAnsi="Cambria" w:cs="Arial"/>
-          <w:b/>
-          <w:bCs/>
-          <w:color w:val="000000" w:themeColor="text1"/>
-          <w:sz w:val="28"/>
-          <w:szCs w:val="28"/>
-        </w:rPr>
-        <w:t>Coursework</w:t>
-      </w:r>
-    </w:p>
-    <w:p>
-      <w:pPr>
-        <w:spacing w:line="276" w:lineRule="auto"/>
-        <w:jc w:val="both"/>
-        <w:rPr>
-          <w:rFonts w:ascii="Cambria" w:hAnsi="Cambria" w:cs="Arial"/>
-        </w:rPr>
-      </w:pPr>
-      <w:r>
-        <w:rPr>
-          <w:rFonts w:ascii="Cambria" w:hAnsi="Cambria" w:cs="Arial"/>
-        </w:rPr>
-        <w:t>According to the Oxford dictionary</w:t>
-      </w:r>
-      <w:r>
-        <w:rPr>
-          <w:rFonts w:ascii="Cambria" w:hAnsi="Cambria" w:cs="Arial"/>
-        </w:rPr>
-        <w:t>,</w:t>
-      </w:r>
-      <w:r>
-        <w:rPr>
-          <w:rFonts w:ascii="Cambria" w:hAnsi="Cambria" w:cs="Arial"/>
-        </w:rPr>
-        <w:t xml:space="preserve"> “Coursework” is defined as the practical/written work given to the students while studying a course </w:t>
-      </w:r>
-      <w:r>
-        <w:rPr>
-          <w:rFonts w:ascii="Cambria" w:hAnsi="Cambria" w:cs="Arial"/>
-        </w:rPr>
-        <w:t>that</w:t>
-      </w:r>
-      <w:r>
-        <w:rPr>
-          <w:rFonts w:ascii="Cambria" w:hAnsi="Cambria" w:cs="Arial"/>
-        </w:rPr>
-        <w:t xml:space="preserve"> ha</w:t>
-      </w:r>
-      <w:r>
-        <w:rPr>
-          <w:rFonts w:ascii="Cambria" w:hAnsi="Cambria" w:cs="Arial"/>
-        </w:rPr>
-        <w:t>s</w:t>
-      </w:r>
-      <w:r>
-        <w:rPr>
-          <w:rFonts w:ascii="Cambria" w:hAnsi="Cambria" w:cs="Arial"/>
-        </w:rPr>
-        <w:t xml:space="preserve"> to be completed within a given period so that they can score good grades in their course. </w:t>
-      </w:r>
-      <w:r>
-        <w:rPr>
-          <w:rFonts w:ascii="Cambria" w:hAnsi="Cambria" w:cs="Arial"/>
-        </w:rPr>
-        <w:t>C</w:t>
-      </w:r>
-      <w:r>
-        <w:rPr>
-          <w:rFonts w:ascii="Cambria" w:hAnsi="Cambria" w:cs="Arial"/>
-        </w:rPr>
-        <w:t xml:space="preserve">oursework can vary from long essays, app design, fieldwork, </w:t>
-      </w:r>
-      <w:r>
-        <w:rPr>
-          <w:rFonts w:ascii="Cambria" w:hAnsi="Cambria" w:cs="Arial"/>
-        </w:rPr>
-        <w:t xml:space="preserve">and </w:t>
-      </w:r>
-      <w:r>
-        <w:rPr>
-          <w:rFonts w:ascii="Cambria" w:hAnsi="Cambria" w:cs="Arial"/>
-        </w:rPr>
-        <w:t>projects</w:t>
-      </w:r>
-      <w:r>
-        <w:rPr>
-          <w:rFonts w:ascii="Cambria" w:hAnsi="Cambria" w:cs="Arial"/>
-        </w:rPr>
-        <w:t xml:space="preserve">, to programming.  The coursework is assigned by the </w:t>
+      <w:r>
+        <w:rPr>
+          <w:rFonts w:ascii="Cambria" w:hAnsi="Cambria" w:cs="Arial"/>
+        </w:rPr>
+        <w:t xml:space="preserve"> </w:t>
+      </w:r>
+      <w:r>
+        <w:rPr>
+          <w:rFonts w:ascii="Cambria" w:hAnsi="Cambria" w:cs="Arial"/>
+        </w:rPr>
+        <w:t xml:space="preserve">Coursework can vary from long essays, app design, fieldwork, and projects, to programming. </w:t>
+      </w:r>
+      <w:r>
+        <w:rPr>
+          <w:rFonts w:ascii="Cambria" w:hAnsi="Cambria" w:cs="Arial"/>
+        </w:rPr>
+        <w:t xml:space="preserve">The coursework is assigned by the </w:t>
       </w:r>
       <w:r>
         <w:rPr>
@@ -1106,68 +965,83 @@
         </w:rPr>
         <w:t xml:space="preserve">. </w:t>
       </w:r>
-    </w:p>
-    <w:p>
-      <w:pPr>
-        <w:spacing w:line="276" w:lineRule="auto"/>
-        <w:jc w:val="both"/>
-        <w:rPr>
-          <w:rFonts w:ascii="Cambria" w:hAnsi="Cambria" w:cs="Arial"/>
-        </w:rPr>
-      </w:pPr>
-      <w:r>
-        <w:rPr>
-          <w:rFonts w:ascii="Cambria" w:hAnsi="Cambria" w:cs="Arial"/>
-        </w:rPr>
-        <w:t>Attending every class, practicing</w:t>
-      </w:r>
-      <w:r>
-        <w:rPr>
-          <w:rFonts w:ascii="Cambria" w:hAnsi="Cambria" w:cs="Arial"/>
-        </w:rPr>
-        <w:t>,</w:t>
-      </w:r>
-      <w:r>
-        <w:rPr>
-          <w:rFonts w:ascii="Cambria" w:hAnsi="Cambria" w:cs="Arial"/>
-        </w:rPr>
-        <w:t xml:space="preserve"> and completing the tasks given by the teacher might help a lot to produce good coursework. Students also have to </w:t>
-      </w:r>
-      <w:r>
-        <w:rPr>
-          <w:rFonts w:ascii="Cambria" w:hAnsi="Cambria" w:cs="Arial"/>
-        </w:rPr>
-        <w:t>think about</w:t>
-      </w:r>
-      <w:r>
-        <w:rPr>
-          <w:rFonts w:ascii="Cambria" w:hAnsi="Cambria" w:cs="Arial"/>
-        </w:rPr>
-        <w:t xml:space="preserve"> plagiarism, </w:t>
-      </w:r>
-      <w:r>
-        <w:rPr>
-          <w:rFonts w:ascii="Cambria" w:hAnsi="Cambria" w:cs="Arial"/>
-        </w:rPr>
-        <w:t xml:space="preserve">and </w:t>
-      </w:r>
-      <w:r>
-        <w:rPr>
-          <w:rFonts w:ascii="Cambria" w:hAnsi="Cambria" w:cs="Arial"/>
-        </w:rPr>
-        <w:t xml:space="preserve">word count while writing the coursework. Choosing a unique topic than others and asking the teacher for their guidance on what to write or for any confusion will result in </w:t>
-      </w:r>
-      <w:r>
-        <w:rPr>
-          <w:rFonts w:ascii="Cambria" w:hAnsi="Cambria" w:cs="Arial"/>
-        </w:rPr>
-        <w:t xml:space="preserve">a </w:t>
-      </w:r>
-      <w:r>
-        <w:rPr>
-          <w:rFonts w:ascii="Cambria" w:hAnsi="Cambria" w:cs="Arial"/>
-        </w:rPr>
-        <w:t xml:space="preserve">good final grade. </w:t>
+      <w:r>
+        <w:rPr>
+          <w:rFonts w:ascii="Cambria" w:hAnsi="Cambria" w:cs="Arial"/>
+        </w:rPr>
+        <w:t>Conversely, o</w:t>
+      </w:r>
+      <w:r>
+        <w:rPr>
+          <w:rFonts w:ascii="Cambria" w:hAnsi="Cambria" w:cs="Arial"/>
+        </w:rPr>
+        <w:t xml:space="preserve">nly </w:t>
+      </w:r>
+      <w:r>
+        <w:rPr>
+          <w:rFonts w:ascii="Cambria" w:hAnsi="Cambria" w:cs="Arial"/>
+        </w:rPr>
+        <w:t>a little</w:t>
+      </w:r>
+      <w:r>
+        <w:rPr>
+          <w:rFonts w:ascii="Cambria" w:hAnsi="Cambria" w:cs="Arial"/>
+        </w:rPr>
+        <w:t xml:space="preserve"> guidance will be provided by the tutors but all the research has to be done from scratch on your own while writing the dissertation. It requires lots of hard work, months of preparation, and patients to complete it. Some may also face frustration while completing it. It can be the most important, longest, and most difficult assignment done by the students at university. It also might be very rewarding for some of the students. It is better to choose an interesting topic for the dissertation so that the students will never lose energy and interest while completing it</w:t>
+      </w:r>
+      <w:r>
+        <w:rPr>
+          <w:rFonts w:ascii="Cambria" w:hAnsi="Cambria" w:cs="Arial"/>
+        </w:rPr>
+        <w:t xml:space="preserve"> </w:t>
+      </w:r>
+      <w:sdt>
+        <w:sdtPr>
+          <w:rPr>
+            <w:rFonts w:ascii="Cambria" w:hAnsi="Cambria" w:cs="Arial"/>
+          </w:rPr>
+          <w:id w:val="1981726436"/>
+          <w:citation/>
+        </w:sdtPr>
+        <w:sdtContent>
+          <w:r>
+            <w:rPr>
+              <w:rFonts w:ascii="Cambria" w:hAnsi="Cambria" w:cs="Arial"/>
+            </w:rPr>
+            <w:fldChar w:fldCharType="begin"/>
+          </w:r>
+          <w:r>
+            <w:rPr>
+              <w:rFonts w:ascii="Cambria" w:hAnsi="Cambria" w:cs="Arial"/>
+            </w:rPr>
+            <w:instrText xml:space="preserve"> CITATION Sab22 \l 1033 </w:instrText>
+          </w:r>
+          <w:r>
+            <w:rPr>
+              <w:rFonts w:ascii="Cambria" w:hAnsi="Cambria" w:cs="Arial"/>
+            </w:rPr>
+            <w:fldChar w:fldCharType="separate"/>
+          </w:r>
+          <w:r>
+            <w:rPr>
+              <w:rFonts w:ascii="Cambria" w:hAnsi="Cambria" w:cs="Arial"/>
+              <w:noProof/>
+            </w:rPr>
+            <w:t>(Collier, 2022)</w:t>
+          </w:r>
+          <w:r>
+            <w:rPr>
+              <w:rFonts w:ascii="Cambria" w:hAnsi="Cambria" w:cs="Arial"/>
+            </w:rPr>
+            <w:fldChar w:fldCharType="end"/>
+          </w:r>
+        </w:sdtContent>
+      </w:sdt>
+      <w:r>
+        <w:rPr>
+          <w:rFonts w:ascii="Cambria" w:hAnsi="Cambria" w:cs="Arial"/>
+        </w:rPr>
+        <w:t>.</w:t>
       </w:r>
     </w:p>
     <w:p>
@@ -1287,112 +1161,6 @@
         </w:rPr>
         <w:t>.</w:t>
       </w:r>
-    </w:p>
-    <w:p>
-      <w:pPr>
-        <w:pStyle w:val="Heading2"/>
-        <w:spacing w:line="276" w:lineRule="auto"/>
-        <w:rPr>
-          <w:rFonts w:ascii="Cambria" w:hAnsi="Cambria" w:cs="Arial"/>
-          <w:b/>
-          <w:bCs/>
-          <w:color w:val="000000" w:themeColor="text1"/>
-          <w:sz w:val="28"/>
-          <w:szCs w:val="28"/>
-        </w:rPr>
-      </w:pPr>
-      <w:r>
-        <w:rPr>
-          <w:rFonts w:ascii="Cambria" w:hAnsi="Cambria" w:cs="Arial"/>
-          <w:b/>
-          <w:bCs/>
-          <w:color w:val="000000" w:themeColor="text1"/>
-          <w:sz w:val="28"/>
-          <w:szCs w:val="28"/>
-        </w:rPr>
-        <w:t>Dissertation</w:t>
-      </w:r>
-    </w:p>
-    <w:p>
-      <w:pPr>
-        <w:spacing w:line="276" w:lineRule="auto"/>
-        <w:jc w:val="both"/>
-        <w:rPr>
-          <w:rFonts w:ascii="Cambria" w:hAnsi="Cambria" w:cs="Arial"/>
-        </w:rPr>
-      </w:pPr>
-      <w:r>
-        <w:rPr>
-          <w:rFonts w:ascii="Cambria" w:hAnsi="Cambria" w:cs="Arial"/>
-        </w:rPr>
-        <w:t xml:space="preserve">A dissertation is </w:t>
-      </w:r>
-      <w:r>
-        <w:rPr>
-          <w:rFonts w:ascii="Cambria" w:hAnsi="Cambria" w:cs="Arial"/>
-        </w:rPr>
-        <w:t>research</w:t>
-      </w:r>
-      <w:r>
-        <w:rPr>
-          <w:rFonts w:ascii="Cambria" w:hAnsi="Cambria" w:cs="Arial"/>
-        </w:rPr>
-        <w:t xml:space="preserve"> done on a specific topic over a long period to achieve some solutions to a problem or to discover something new</w:t>
-      </w:r>
-      <w:r>
-        <w:rPr>
-          <w:rFonts w:ascii="Cambria" w:hAnsi="Cambria" w:cs="Arial"/>
-        </w:rPr>
-        <w:t xml:space="preserve"> useful</w:t>
-      </w:r>
-      <w:r>
-        <w:rPr>
-          <w:rFonts w:ascii="Cambria" w:hAnsi="Cambria" w:cs="Arial"/>
-        </w:rPr>
-        <w:t xml:space="preserve">. Only </w:t>
-      </w:r>
-      <w:r>
-        <w:rPr>
-          <w:rFonts w:ascii="Cambria" w:hAnsi="Cambria" w:cs="Arial"/>
-        </w:rPr>
-        <w:t>a little</w:t>
-      </w:r>
-      <w:r>
-        <w:rPr>
-          <w:rFonts w:ascii="Cambria" w:hAnsi="Cambria" w:cs="Arial"/>
-        </w:rPr>
-        <w:t xml:space="preserve"> guidance will be provided by the tutors but all the research has to be done</w:t>
-      </w:r>
-      <w:r>
-        <w:rPr>
-          <w:rFonts w:ascii="Cambria" w:hAnsi="Cambria" w:cs="Arial"/>
-        </w:rPr>
-        <w:t xml:space="preserve"> from scratch</w:t>
-      </w:r>
-      <w:r>
-        <w:rPr>
-          <w:rFonts w:ascii="Cambria" w:hAnsi="Cambria" w:cs="Arial"/>
-        </w:rPr>
-        <w:t xml:space="preserve"> on your own while writing the dissertation.</w:t>
-      </w:r>
-      <w:r>
-        <w:rPr>
-          <w:rFonts w:ascii="Cambria" w:hAnsi="Cambria" w:cs="Arial"/>
-        </w:rPr>
-        <w:t xml:space="preserve"> It requires lots of hard work, months of preparation, and patients to complete it. Some may also face frustration while completing it. It can be the most important, longest, and most difficult assignment done by the students at university. </w:t>
-      </w:r>
-      <w:r>
-        <w:rPr>
-          <w:rFonts w:ascii="Cambria" w:hAnsi="Cambria" w:cs="Arial"/>
-        </w:rPr>
-        <w:t>It also might be very rewarding for some of the students. It is better to choose an interesting topic for the dissertation so that the student</w:t>
-      </w:r>
-      <w:r>
-        <w:rPr>
-          <w:rFonts w:ascii="Cambria" w:hAnsi="Cambria" w:cs="Arial"/>
-        </w:rPr>
-        <w:t>s</w:t>
-      </w:r>
       <w:r>
         <w:rPr>
           <w:rFonts w:ascii="Cambria" w:hAnsi="Cambria" w:cs="Arial"/>
@@ -1403,19 +1171,31 @@
         <w:rPr>
           <w:rFonts w:ascii="Cambria" w:hAnsi="Cambria" w:cs="Arial"/>
         </w:rPr>
-        <w:t xml:space="preserve">will </w:t>
-      </w:r>
-      <w:r>
-        <w:rPr>
-          <w:rFonts w:ascii="Cambria" w:hAnsi="Cambria" w:cs="Arial"/>
-        </w:rPr>
-        <w:t xml:space="preserve">never lose energy and interest while completing it. </w:t>
-      </w:r>
-      <w:r>
-        <w:rPr>
-          <w:rFonts w:ascii="Cambria" w:hAnsi="Cambria" w:cs="Arial"/>
-        </w:rPr>
-        <w:t xml:space="preserve">Word count in a dissertation varies according to the study level and country. 10,000-12,000 for undergraduate, 15,000-25,000 for master, and up to 50,000 or more for Ph.D. level.  </w:t>
+        <w:t xml:space="preserve">Attending every class, practicing, and completing the tasks given by the teacher might help a lot to produce good coursework. Students also have to think about plagiarism, and word count while writing the coursework. Choosing a unique topic than others and asking the teacher for their guidance on what to write or for any confusion will result in a good final grade. </w:t>
+      </w:r>
+      <w:r>
+        <w:rPr>
+          <w:rFonts w:ascii="Cambria" w:hAnsi="Cambria" w:cs="Arial"/>
+        </w:rPr>
+        <w:t xml:space="preserve">However, </w:t>
+      </w:r>
+      <w:r>
+        <w:rPr>
+          <w:rFonts w:ascii="Cambria" w:hAnsi="Cambria" w:cs="Arial"/>
+        </w:rPr>
+        <w:t xml:space="preserve">the </w:t>
+      </w:r>
+      <w:r>
+        <w:rPr>
+          <w:rFonts w:ascii="Cambria" w:hAnsi="Cambria" w:cs="Arial"/>
+        </w:rPr>
+        <w:t>w</w:t>
+      </w:r>
+      <w:r>
+        <w:rPr>
+          <w:rFonts w:ascii="Cambria" w:hAnsi="Cambria" w:cs="Arial"/>
+        </w:rPr>
+        <w:t xml:space="preserve">ord count in a dissertation varies according to the study level and country. 10,000-12,000 for undergraduate, 15,000-25,000 for master, and up to 50,000 or more for Ph.D. level.  </w:t>
       </w:r>
       <w:r>
         <w:rPr>
@@ -1439,7 +1219,19 @@
         <w:rPr>
           <w:rFonts w:ascii="Cambria" w:hAnsi="Cambria" w:cs="Arial"/>
         </w:rPr>
-        <w:t xml:space="preserve"> is need while</w:t>
+        <w:t xml:space="preserve"> is ne</w:t>
+      </w:r>
+      <w:r>
+        <w:rPr>
+          <w:rFonts w:ascii="Cambria" w:hAnsi="Cambria" w:cs="Arial"/>
+        </w:rPr>
+        <w:t>ed</w:t>
+      </w:r>
+      <w:r>
+        <w:rPr>
+          <w:rFonts w:ascii="Cambria" w:hAnsi="Cambria" w:cs="Arial"/>
+        </w:rPr>
+        <w:t>ed while</w:t>
       </w:r>
       <w:r>
         <w:rPr>
@@ -1451,21 +1243,7 @@
         <w:rPr>
           <w:rFonts w:ascii="Cambria" w:hAnsi="Cambria" w:cs="Arial"/>
         </w:rPr>
-        <w:t xml:space="preserve">researching from different sources like books, articles, and research </w:t>
-      </w:r>
-      <w:proofErr w:type="spellStart"/>
-      <w:r>
-        <w:rPr>
-          <w:rFonts w:ascii="Cambria" w:hAnsi="Cambria" w:cs="Arial"/>
-        </w:rPr>
-        <w:t>papters</w:t>
-      </w:r>
-      <w:proofErr w:type="spellEnd"/>
-      <w:r>
-        <w:rPr>
-          <w:rFonts w:ascii="Cambria" w:hAnsi="Cambria" w:cs="Arial"/>
-        </w:rPr>
-        <w:t>.</w:t>
+        <w:t>researching from different sources like books, articles, and research papers.</w:t>
       </w:r>
       <w:r>
         <w:rPr>
@@ -1582,20 +1360,16 @@
         </w:rPr>
         <w:t>.</w:t>
       </w:r>
-    </w:p>
-    <w:p>
-      <w:pPr>
-        <w:spacing w:line="276" w:lineRule="auto"/>
-        <w:jc w:val="both"/>
-        <w:rPr>
-          <w:rFonts w:ascii="Cambria" w:hAnsi="Cambria" w:cs="Arial"/>
-        </w:rPr>
-      </w:pPr>
-      <w:r>
-        <w:rPr>
-          <w:rFonts w:ascii="Cambria" w:hAnsi="Cambria" w:cs="Arial"/>
-        </w:rPr>
-        <w:lastRenderedPageBreak/>
+      <w:r>
+        <w:rPr>
+          <w:rFonts w:ascii="Cambria" w:hAnsi="Cambria" w:cs="Arial"/>
+        </w:rPr>
+        <w:t xml:space="preserve"> </w:t>
+      </w:r>
+      <w:r>
+        <w:rPr>
+          <w:rFonts w:ascii="Cambria" w:hAnsi="Cambria" w:cs="Arial"/>
+        </w:rPr>
         <w:t>The basic goal of a dissertation is to uncover answers, although not every dissertation will yield the correct answers or will end with a partial solution.</w:t>
       </w:r>
       <w:r>
@@ -1682,6 +1456,7 @@
           <w:sz w:val="28"/>
           <w:szCs w:val="28"/>
         </w:rPr>
+        <w:lastRenderedPageBreak/>
         <w:t>Similarities</w:t>
       </w:r>
     </w:p>
@@ -1781,7 +1556,7 @@
           <w:noProof/>
           <w:color w:val="000000" w:themeColor="text1"/>
         </w:rPr>
-        <w:t>2</w:t>
+        <w:t>3</w:t>
       </w:r>
       <w:r>
         <w:rPr>
@@ -1846,13 +1621,31 @@
         <w:rPr>
           <w:rFonts w:ascii="Cambria" w:hAnsi="Cambria" w:cs="Arial"/>
         </w:rPr>
-        <w:t xml:space="preserve">Both follow the same language, style, tone, grammar, and document formats. </w:t>
-      </w:r>
-      <w:r>
-        <w:rPr>
-          <w:rFonts w:ascii="Cambria" w:hAnsi="Cambria" w:cs="Arial"/>
-        </w:rPr>
-        <w:t xml:space="preserve">Both increase students’ capabilities of thinking critically, researching, creativity, innovation, communication, sharing ideas, and time management because lots of time </w:t>
+        <w:t>Both follow the same language, style, tone, grammar, and document formats.</w:t>
+      </w:r>
+      <w:r>
+        <w:rPr>
+          <w:rFonts w:ascii="Cambria" w:hAnsi="Cambria" w:cs="Arial"/>
+        </w:rPr>
+        <w:t xml:space="preserve"> Similarly,</w:t>
+      </w:r>
+      <w:r>
+        <w:rPr>
+          <w:rFonts w:ascii="Cambria" w:hAnsi="Cambria" w:cs="Arial"/>
+        </w:rPr>
+        <w:t xml:space="preserve"> </w:t>
+      </w:r>
+      <w:r>
+        <w:rPr>
+          <w:rFonts w:ascii="Cambria" w:hAnsi="Cambria" w:cs="Arial"/>
+        </w:rPr>
+        <w:t>b</w:t>
+      </w:r>
+      <w:r>
+        <w:rPr>
+          <w:rFonts w:ascii="Cambria" w:hAnsi="Cambria" w:cs="Arial"/>
+        </w:rPr>
+        <w:t xml:space="preserve">oth increase students’ capabilities of thinking critically, researching, creativity, innovation, communication, sharing ideas, and time management because lots of time </w:t>
       </w:r>
       <w:r>
         <w:rPr>
@@ -1864,7 +1657,13 @@
         <w:rPr>
           <w:rFonts w:ascii="Cambria" w:hAnsi="Cambria" w:cs="Arial"/>
         </w:rPr>
-        <w:t>finding the perfect solution. Therefore, students get a chance to enhance their skill</w:t>
+        <w:t>to find</w:t>
+      </w:r>
+      <w:r>
+        <w:rPr>
+          <w:rFonts w:ascii="Cambria" w:hAnsi="Cambria" w:cs="Arial"/>
+        </w:rPr>
+        <w:t xml:space="preserve"> the perfect solution. Therefore, students get a chance to enhance their skill</w:t>
       </w:r>
       <w:r>
         <w:rPr>
@@ -1900,7 +1699,19 @@
         <w:rPr>
           <w:rFonts w:ascii="Cambria" w:hAnsi="Cambria" w:cs="Arial"/>
         </w:rPr>
-        <w:t xml:space="preserve">. The time and amount of research might vary but without research, both cannot be completed. </w:t>
+        <w:t xml:space="preserve">. </w:t>
+      </w:r>
+      <w:r>
+        <w:rPr>
+          <w:rFonts w:ascii="Cambria" w:hAnsi="Cambria" w:cs="Arial"/>
+        </w:rPr>
+        <w:t>However, t</w:t>
+      </w:r>
+      <w:r>
+        <w:rPr>
+          <w:rFonts w:ascii="Cambria" w:hAnsi="Cambria" w:cs="Arial"/>
+        </w:rPr>
+        <w:t xml:space="preserve">he time and amount of research might vary but without research, both cannot be completed. </w:t>
       </w:r>
       <w:r>
         <w:rPr>
@@ -1948,7 +1759,13 @@
         <w:rPr>
           <w:rFonts w:ascii="Cambria" w:hAnsi="Cambria" w:cs="Arial"/>
         </w:rPr>
-        <w:t>There is no</w:t>
+        <w:t>However, t</w:t>
+      </w:r>
+      <w:r>
+        <w:rPr>
+          <w:rFonts w:ascii="Cambria" w:hAnsi="Cambria" w:cs="Arial"/>
+        </w:rPr>
+        <w:t>here is no</w:t>
       </w:r>
       <w:r>
         <w:rPr>
@@ -1978,20 +1795,67 @@
         <w:rPr>
           <w:rFonts w:ascii="Cambria" w:hAnsi="Cambria" w:cs="Arial"/>
         </w:rPr>
-        <w:t xml:space="preserve">Both writings require guidance from the teacher at some level. Some might require a little or more also. Students can ask for help from the teachers anytime while writing it. They can review it, and get feedback at any time. This will improve their writing. </w:t>
-      </w:r>
-      <w:r>
-        <w:rPr>
-          <w:rFonts w:ascii="Cambria" w:hAnsi="Cambria" w:cs="Arial"/>
-        </w:rPr>
-        <w:t xml:space="preserve">Both writings have word count limits and plagiarism </w:t>
-      </w:r>
-      <w:r>
-        <w:rPr>
-          <w:rFonts w:ascii="Cambria" w:hAnsi="Cambria" w:cs="Arial"/>
-        </w:rPr>
-        <w:lastRenderedPageBreak/>
-        <w:t xml:space="preserve">checking. If the word count of the writing is not within the limits or their writings get lots of plagiarism, then students might score low in their final grade. </w:t>
+        <w:t xml:space="preserve">Both writings require guidance from the teacher at some level. Some might require a little or more also. Students can ask for help from the teachers anytime while writing it. </w:t>
+      </w:r>
+      <w:r>
+        <w:rPr>
+          <w:rFonts w:ascii="Cambria" w:hAnsi="Cambria" w:cs="Arial"/>
+        </w:rPr>
+        <w:t xml:space="preserve">Likewise, </w:t>
+      </w:r>
+      <w:r>
+        <w:rPr>
+          <w:rFonts w:ascii="Cambria" w:hAnsi="Cambria" w:cs="Arial"/>
+        </w:rPr>
+        <w:t>t</w:t>
+      </w:r>
+      <w:r>
+        <w:rPr>
+          <w:rFonts w:ascii="Cambria" w:hAnsi="Cambria" w:cs="Arial"/>
+        </w:rPr>
+        <w:t xml:space="preserve">hey can review it, and get feedback at any time. This will improve their writing. </w:t>
+      </w:r>
+      <w:r>
+        <w:rPr>
+          <w:rFonts w:ascii="Cambria" w:hAnsi="Cambria" w:cs="Arial"/>
+        </w:rPr>
+        <w:t xml:space="preserve">Both writings have word count limits </w:t>
+      </w:r>
+      <w:r>
+        <w:rPr>
+          <w:rFonts w:ascii="Cambria" w:hAnsi="Cambria" w:cs="Arial"/>
+        </w:rPr>
+        <w:t>as well as</w:t>
+      </w:r>
+      <w:r>
+        <w:rPr>
+          <w:rFonts w:ascii="Cambria" w:hAnsi="Cambria" w:cs="Arial"/>
+        </w:rPr>
+        <w:t xml:space="preserve"> plagiarism checking. If the word count of the writing is not within the limits o</w:t>
+      </w:r>
+      <w:r>
+        <w:rPr>
+          <w:rFonts w:ascii="Cambria" w:hAnsi="Cambria" w:cs="Arial"/>
+        </w:rPr>
+        <w:t>f</w:t>
+      </w:r>
+      <w:r>
+        <w:rPr>
+          <w:rFonts w:ascii="Cambria" w:hAnsi="Cambria" w:cs="Arial"/>
+        </w:rPr>
+        <w:t xml:space="preserve"> their writing</w:t>
+      </w:r>
+      <w:r>
+        <w:rPr>
+          <w:rFonts w:ascii="Cambria" w:hAnsi="Cambria" w:cs="Arial"/>
+        </w:rPr>
+        <w:t>, or</w:t>
+      </w:r>
+      <w:r>
+        <w:rPr>
+          <w:rFonts w:ascii="Cambria" w:hAnsi="Cambria" w:cs="Arial"/>
+        </w:rPr>
+        <w:t xml:space="preserve"> get lots of plagiarism, then students might score low in their final grade. </w:t>
       </w:r>
       <w:r>
         <w:rPr>
@@ -2125,6 +1989,7 @@
           <w:sz w:val="28"/>
           <w:szCs w:val="28"/>
         </w:rPr>
+        <w:lastRenderedPageBreak/>
         <w:t>Differences</w:t>
       </w:r>
     </w:p>
@@ -2224,7 +2089,7 @@
           <w:noProof/>
           <w:color w:val="000000" w:themeColor="text1"/>
         </w:rPr>
-        <w:t>3</w:t>
+        <w:t>4</w:t>
       </w:r>
       <w:r>
         <w:rPr>
@@ -2265,19 +2130,73 @@
         <w:rPr>
           <w:rFonts w:ascii="Cambria" w:hAnsi="Cambria" w:cs="Arial"/>
         </w:rPr>
-        <w:t xml:space="preserve"> Coursework will show how well did the students understand the course and some creativity and innovation skills but the dissertation will enhance the skill of researching, discovering new things, critical analysis, data collection, exploring practical applications, etc. </w:t>
-      </w:r>
-      <w:r>
-        <w:rPr>
-          <w:rFonts w:ascii="Cambria" w:hAnsi="Cambria" w:cs="Arial"/>
-        </w:rPr>
-        <w:t>The coursework structure is already defined in the course but the dissertation does not have a particular structure. The length of the dissertation is very long compared to the coursework.</w:t>
-      </w:r>
-      <w:r>
-        <w:rPr>
-          <w:rFonts w:ascii="Cambria" w:hAnsi="Cambria" w:cs="Arial"/>
-        </w:rPr>
-        <w:t xml:space="preserve"> The word count of the coursework is very less compared to the dissertation. The writing period of the dissertation is very long and could take more than one semester but the coursework is finished before the semester is completed. A little research can be enough for a coursework to be finished. On the contrary, a dissertation requires a month of preparation, hard work, and lots of research on a particular topic. A dissertation carries more credit than coursework. The coursework has already predefined guidelines and marking schemas and based upon this, students get marks but a dissertation does not have fixed marking schemas or guidelines. Students are free to research anything related to the topic and can add an extra element to the writing. Therefore, based on the dedication to research, quality of researched content, critical analysis, understanding, originality, </w:t>
+        <w:t xml:space="preserve"> Coursework will show how well did the students understand the course and some creativity and innovation skills </w:t>
+      </w:r>
+      <w:r>
+        <w:rPr>
+          <w:rFonts w:ascii="Cambria" w:hAnsi="Cambria" w:cs="Arial"/>
+        </w:rPr>
+        <w:t>whereas</w:t>
+      </w:r>
+      <w:r>
+        <w:rPr>
+          <w:rFonts w:ascii="Cambria" w:hAnsi="Cambria" w:cs="Arial"/>
+        </w:rPr>
+        <w:t xml:space="preserve"> the dissertation will enhance the skill of researching, discovering new things, critical analysis, data collection, exploring practical applications, etc. </w:t>
+      </w:r>
+      <w:r>
+        <w:rPr>
+          <w:rFonts w:ascii="Cambria" w:hAnsi="Cambria" w:cs="Arial"/>
+        </w:rPr>
+        <w:t xml:space="preserve">The coursework structure is already defined in the course </w:t>
+      </w:r>
+      <w:r>
+        <w:rPr>
+          <w:rFonts w:ascii="Cambria" w:hAnsi="Cambria" w:cs="Arial"/>
+        </w:rPr>
+        <w:t>whereas</w:t>
+      </w:r>
+      <w:r>
+        <w:rPr>
+          <w:rFonts w:ascii="Cambria" w:hAnsi="Cambria" w:cs="Arial"/>
+        </w:rPr>
+        <w:t xml:space="preserve"> the dissertation does not have a particular structure. The length of the dissertation is very long compared to the coursework.</w:t>
+      </w:r>
+      <w:r>
+        <w:rPr>
+          <w:rFonts w:ascii="Cambria" w:hAnsi="Cambria" w:cs="Arial"/>
+        </w:rPr>
+        <w:t xml:space="preserve"> The word count of the coursework is very less compared to the dissertation. The writing period of the dissertation is very long and could take more than one semester but the coursework is finished before the semester is completed. A little research can be enough for a coursework to be finished. On the contrary, a dissertation requires a month of preparation, hard work, and lots of research on a particular topic. A dissertation carries more credit than coursework. The coursework has already predefined guidelines and marking schemas and based upon this, students get marks</w:t>
+      </w:r>
+      <w:r>
+        <w:rPr>
+          <w:rFonts w:ascii="Cambria" w:hAnsi="Cambria" w:cs="Arial"/>
+        </w:rPr>
+        <w:t>.</w:t>
+      </w:r>
+      <w:r>
+        <w:rPr>
+          <w:rFonts w:ascii="Cambria" w:hAnsi="Cambria" w:cs="Arial"/>
+        </w:rPr>
+        <w:t xml:space="preserve"> </w:t>
+      </w:r>
+      <w:r>
+        <w:rPr>
+          <w:rFonts w:ascii="Cambria" w:hAnsi="Cambria" w:cs="Arial"/>
+        </w:rPr>
+        <w:t>O</w:t>
+      </w:r>
+      <w:r>
+        <w:rPr>
+          <w:rFonts w:ascii="Cambria" w:hAnsi="Cambria" w:cs="Arial"/>
+        </w:rPr>
+        <w:t xml:space="preserve">n the other hand, </w:t>
+      </w:r>
+      <w:r>
+        <w:rPr>
+          <w:rFonts w:ascii="Cambria" w:hAnsi="Cambria" w:cs="Arial"/>
+        </w:rPr>
+        <w:t xml:space="preserve">a dissertation does not have fixed marking schemas or guidelines. Students are free to research anything related to the topic and can add an extra element to the writing. Therefore, based on the dedication to research, quality of researched content, critical analysis, understanding, originality, </w:t>
       </w:r>
       <w:r>
         <w:rPr>
@@ -2295,7 +2214,31 @@
         <w:rPr>
           <w:rFonts w:ascii="Cambria" w:hAnsi="Cambria" w:cs="Arial"/>
         </w:rPr>
-        <w:t xml:space="preserve">A dissertation is done to get a degree in the university but coursework is completed to pass the single course. </w:t>
+        <w:t xml:space="preserve">A dissertation is done to get a degree in the university </w:t>
+      </w:r>
+      <w:r>
+        <w:rPr>
+          <w:rFonts w:ascii="Cambria" w:hAnsi="Cambria" w:cs="Arial"/>
+        </w:rPr>
+        <w:t xml:space="preserve">whereas </w:t>
+      </w:r>
+      <w:r>
+        <w:rPr>
+          <w:rFonts w:ascii="Cambria" w:hAnsi="Cambria" w:cs="Arial"/>
+        </w:rPr>
+        <w:t xml:space="preserve">coursework is completed to pass </w:t>
+      </w:r>
+      <w:r>
+        <w:rPr>
+          <w:rFonts w:ascii="Cambria" w:hAnsi="Cambria" w:cs="Arial"/>
+        </w:rPr>
+        <w:t>a</w:t>
+      </w:r>
+      <w:r>
+        <w:rPr>
+          <w:rFonts w:ascii="Cambria" w:hAnsi="Cambria" w:cs="Arial"/>
+        </w:rPr>
+        <w:t xml:space="preserve"> single course. </w:t>
       </w:r>
       <w:r>
         <w:rPr>
@@ -2502,7 +2445,7 @@
           <w:noProof/>
           <w:color w:val="000000" w:themeColor="text1"/>
         </w:rPr>
-        <w:t>4</w:t>
+        <w:t>5</w:t>
       </w:r>
       <w:r>
         <w:rPr>
@@ -2536,19 +2479,135 @@
         <w:rPr>
           <w:rFonts w:ascii="Cambria" w:hAnsi="Cambria" w:cs="Arial"/>
         </w:rPr>
-        <w:t xml:space="preserve"> writing process of coursework is a bit easier compared to the dissertation.</w:t>
-      </w:r>
-      <w:r>
-        <w:rPr>
-          <w:rFonts w:ascii="Cambria" w:hAnsi="Cambria" w:cs="Arial"/>
-        </w:rPr>
-        <w:t xml:space="preserve"> It is also because students can get help from the tutors frequently whenever they want, they can follow the predefined structure, and marking schemas, they can easily find the solution for the coursework. First of all, students have to attend the classes given by the tutors. After they are given the assignment, they need to understand the assignment brief. They can also discuss with their tutor to clear their confusion. They can review the marking schemas. Then, they have to choose a good topic if the topic is not given. They need to spend some time brainstorming for the right solution and gather all the requirements to complete the assignment perfectly. Before writing the coursework, it is better to plan it. Diving the whole assignment into multiple works and setting up a deadline for each work will be very beneficial for managing time, and completing the assignment before the submission deadline. Furthermore, students need to do some research like finding answers, and solutions, reading books, journals, and websites, and reviewing past papers. </w:t>
-      </w:r>
-      <w:r>
-        <w:rPr>
-          <w:rFonts w:ascii="Cambria" w:hAnsi="Cambria" w:cs="Arial"/>
-        </w:rPr>
-        <w:t xml:space="preserve">Moreover, they have to plan the writings of their researched information. They have to write the document in a structure, careful about the word count and plagiarism. At last, they need to review, proofread, and edit their document, and get feedback from the tutor. After then, the product or document will be completed which will be submitted. There will be also presentation slides if needed </w:t>
+        <w:t xml:space="preserve"> writing process of coursework is a bit easier </w:t>
+      </w:r>
+      <w:r>
+        <w:rPr>
+          <w:rFonts w:ascii="Cambria" w:hAnsi="Cambria" w:cs="Arial"/>
+        </w:rPr>
+        <w:t>in contrast</w:t>
+      </w:r>
+      <w:r>
+        <w:rPr>
+          <w:rFonts w:ascii="Cambria" w:hAnsi="Cambria" w:cs="Arial"/>
+        </w:rPr>
+        <w:t xml:space="preserve"> to the dissertation.</w:t>
+      </w:r>
+      <w:r>
+        <w:rPr>
+          <w:rFonts w:ascii="Cambria" w:hAnsi="Cambria" w:cs="Arial"/>
+        </w:rPr>
+        <w:t xml:space="preserve"> It is also because students can get help from the tutors frequently whenever they want, they can follow the predefined structure, and marking schemas, </w:t>
+      </w:r>
+      <w:r>
+        <w:rPr>
+          <w:rFonts w:ascii="Cambria" w:hAnsi="Cambria" w:cs="Arial"/>
+        </w:rPr>
+        <w:t xml:space="preserve">and </w:t>
+      </w:r>
+      <w:r>
+        <w:rPr>
+          <w:rFonts w:ascii="Cambria" w:hAnsi="Cambria" w:cs="Arial"/>
+        </w:rPr>
+        <w:t xml:space="preserve">they can easily find the solution for the coursework. </w:t>
+      </w:r>
+      <w:r>
+        <w:rPr>
+          <w:rFonts w:ascii="Cambria" w:hAnsi="Cambria" w:cs="Arial"/>
+        </w:rPr>
+        <w:t>However</w:t>
+      </w:r>
+      <w:r>
+        <w:rPr>
+          <w:rFonts w:ascii="Cambria" w:hAnsi="Cambria" w:cs="Arial"/>
+        </w:rPr>
+        <w:t xml:space="preserve">, students have to attend the classes given by the tutors. After they are given the assignment, they need to understand the assignment brief. They can discuss </w:t>
+      </w:r>
+      <w:r>
+        <w:rPr>
+          <w:rFonts w:ascii="Cambria" w:hAnsi="Cambria" w:cs="Arial"/>
+        </w:rPr>
+        <w:t xml:space="preserve">this </w:t>
+      </w:r>
+      <w:r>
+        <w:rPr>
+          <w:rFonts w:ascii="Cambria" w:hAnsi="Cambria" w:cs="Arial"/>
+        </w:rPr>
+        <w:t xml:space="preserve">with their tutor to clear their confusion. </w:t>
+      </w:r>
+      <w:r>
+        <w:rPr>
+          <w:rFonts w:ascii="Cambria" w:hAnsi="Cambria" w:cs="Arial"/>
+        </w:rPr>
+        <w:t>Similarly, t</w:t>
+      </w:r>
+      <w:r>
+        <w:rPr>
+          <w:rFonts w:ascii="Cambria" w:hAnsi="Cambria" w:cs="Arial"/>
+        </w:rPr>
+        <w:t xml:space="preserve">hey can review the marking schemas. Then, they have to choose a good topic if the topic is not given. They need to spend some time brainstorming for the right solution and gather all the requirements to complete the assignment perfectly. Before writing the coursework, it is better to plan it. Diving the whole assignment into multiple works and setting up a deadline for each work will be very beneficial for managing time, and completing the assignment before the submission deadline. Furthermore, students need to do some research like finding answers, and solutions, reading books, journals, and websites, and reviewing past papers. </w:t>
+      </w:r>
+      <w:r>
+        <w:rPr>
+          <w:rFonts w:ascii="Cambria" w:hAnsi="Cambria" w:cs="Arial"/>
+        </w:rPr>
+        <w:t>T</w:t>
+      </w:r>
+      <w:r>
+        <w:rPr>
+          <w:rFonts w:ascii="Cambria" w:hAnsi="Cambria" w:cs="Arial"/>
+        </w:rPr>
+        <w:t>hey have to plan the writings of their researched information.</w:t>
+      </w:r>
+      <w:r>
+        <w:rPr>
+          <w:rFonts w:ascii="Cambria" w:hAnsi="Cambria" w:cs="Arial"/>
+        </w:rPr>
+        <w:t xml:space="preserve"> </w:t>
+      </w:r>
+      <w:proofErr w:type="gramStart"/>
+      <w:r>
+        <w:rPr>
+          <w:rFonts w:ascii="Cambria" w:hAnsi="Cambria" w:cs="Arial"/>
+        </w:rPr>
+        <w:t xml:space="preserve">Moreover, </w:t>
+      </w:r>
+      <w:r>
+        <w:rPr>
+          <w:rFonts w:ascii="Cambria" w:hAnsi="Cambria" w:cs="Arial"/>
+        </w:rPr>
+        <w:t xml:space="preserve"> </w:t>
+      </w:r>
+      <w:r>
+        <w:rPr>
+          <w:rFonts w:ascii="Cambria" w:hAnsi="Cambria" w:cs="Arial"/>
+        </w:rPr>
+        <w:t>t</w:t>
+      </w:r>
+      <w:r>
+        <w:rPr>
+          <w:rFonts w:ascii="Cambria" w:hAnsi="Cambria" w:cs="Arial"/>
+        </w:rPr>
+        <w:t>hey</w:t>
+      </w:r>
+      <w:proofErr w:type="gramEnd"/>
+      <w:r>
+        <w:rPr>
+          <w:rFonts w:ascii="Cambria" w:hAnsi="Cambria" w:cs="Arial"/>
+        </w:rPr>
+        <w:t xml:space="preserve"> have to write the document in a structure </w:t>
+      </w:r>
+      <w:r>
+        <w:rPr>
+          <w:rFonts w:ascii="Cambria" w:hAnsi="Cambria" w:cs="Arial"/>
+        </w:rPr>
+        <w:t xml:space="preserve">and be </w:t>
+      </w:r>
+      <w:r>
+        <w:rPr>
+          <w:rFonts w:ascii="Cambria" w:hAnsi="Cambria" w:cs="Arial"/>
+        </w:rPr>
+        <w:t xml:space="preserve">careful about the word count and plagiarism. At last, they need to review, proofread, and edit their document, and get feedback from the tutor. After then, the product or document will be completed which will be submitted. There will be also presentation slides if needed </w:t>
       </w:r>
       <w:sdt>
         <w:sdtPr>
@@ -2780,7 +2839,7 @@
           <w:noProof/>
           <w:color w:val="000000" w:themeColor="text1"/>
         </w:rPr>
-        <w:t>5</w:t>
+        <w:t>6</w:t>
       </w:r>
       <w:r>
         <w:rPr>
@@ -2810,16 +2869,18 @@
         </w:rPr>
         <w:t xml:space="preserve">A dissertation is not </w:t>
       </w:r>
-      <w:proofErr w:type="spellStart"/>
-      <w:proofErr w:type="gramStart"/>
       <w:r>
         <w:rPr>
           <w:rFonts w:ascii="Cambria" w:hAnsi="Cambria" w:cs="Arial"/>
         </w:rPr>
         <w:t>a</w:t>
       </w:r>
-      <w:proofErr w:type="spellEnd"/>
-      <w:proofErr w:type="gramEnd"/>
+      <w:r>
+        <w:rPr>
+          <w:rFonts w:ascii="Cambria" w:hAnsi="Cambria" w:cs="Arial"/>
+        </w:rPr>
+        <w:t>n</w:t>
+      </w:r>
       <w:r>
         <w:rPr>
           <w:rFonts w:ascii="Cambria" w:hAnsi="Cambria" w:cs="Arial"/>
@@ -2838,19 +2899,11 @@
         </w:rPr>
         <w:t xml:space="preserve"> </w:t>
       </w:r>
-      <w:proofErr w:type="gramStart"/>
-      <w:r>
-        <w:rPr>
-          <w:rFonts w:ascii="Cambria" w:hAnsi="Cambria" w:cs="Arial"/>
-        </w:rPr>
-        <w:t>Before</w:t>
-      </w:r>
-      <w:proofErr w:type="gramEnd"/>
-      <w:r>
-        <w:rPr>
-          <w:rFonts w:ascii="Cambria" w:hAnsi="Cambria" w:cs="Arial"/>
-        </w:rPr>
-        <w:t xml:space="preserve"> diving in</w:t>
+      <w:r>
+        <w:rPr>
+          <w:rFonts w:ascii="Cambria" w:hAnsi="Cambria" w:cs="Arial"/>
+        </w:rPr>
+        <w:t>Before diving in</w:t>
       </w:r>
       <w:r>
         <w:rPr>
@@ -2862,7 +2915,19 @@
         <w:rPr>
           <w:rFonts w:ascii="Cambria" w:hAnsi="Cambria" w:cs="Arial"/>
         </w:rPr>
-        <w:t xml:space="preserve"> it, students should have a clear understanding of what is a dissertation and how it is done, how it looks. While choosing a topic, students have to spend some time brainstorming for </w:t>
+        <w:t xml:space="preserve"> it, students should have a clear understanding of what is a dissertation and how it is done, how it looks. </w:t>
+      </w:r>
+      <w:r>
+        <w:rPr>
+          <w:rFonts w:ascii="Cambria" w:hAnsi="Cambria" w:cs="Arial"/>
+        </w:rPr>
+        <w:t>Similarly, w</w:t>
+      </w:r>
+      <w:r>
+        <w:rPr>
+          <w:rFonts w:ascii="Cambria" w:hAnsi="Cambria" w:cs="Arial"/>
+        </w:rPr>
+        <w:t xml:space="preserve">hile choosing a topic, students have to spend some time brainstorming for </w:t>
       </w:r>
       <w:r>
         <w:rPr>
@@ -2880,19 +2945,7 @@
         <w:rPr>
           <w:rFonts w:ascii="Cambria" w:hAnsi="Cambria" w:cs="Arial"/>
         </w:rPr>
-        <w:t xml:space="preserve"> After reading the topic, the tutor should know what is the student</w:t>
-      </w:r>
-      <w:r>
-        <w:rPr>
-          <w:rFonts w:ascii="Cambria" w:hAnsi="Cambria" w:cs="Arial"/>
-        </w:rPr>
-        <w:t>'s</w:t>
-      </w:r>
-      <w:r>
-        <w:rPr>
-          <w:rFonts w:ascii="Cambria" w:hAnsi="Cambria" w:cs="Arial"/>
-        </w:rPr>
-        <w:t xml:space="preserve"> plan to research, it should be based on a question that is never been asked before and the question should create value. Then, a convincing research proposal needed to be submitted to the university to show that the research topic is worthy </w:t>
+        <w:t xml:space="preserve"> After reading the topic, the tutor should know what is the student plan to research, it should be based on a question that is never been asked before and the question should create value. Then, a convincing research proposal needed to be submitted to the university to show that the research topic is worthy </w:t>
       </w:r>
       <w:r>
         <w:rPr>
@@ -2946,7 +2999,19 @@
         <w:rPr>
           <w:rFonts w:ascii="Cambria" w:hAnsi="Cambria" w:cs="Arial"/>
         </w:rPr>
-        <w:t xml:space="preserve"> and methodology. Students have to introduce the dissertation with a brief background, problem statement, research questions, and significance of the research. </w:t>
+        <w:t xml:space="preserve"> and methodology. </w:t>
+      </w:r>
+      <w:r>
+        <w:rPr>
+          <w:rFonts w:ascii="Cambria" w:hAnsi="Cambria" w:cs="Arial"/>
+        </w:rPr>
+        <w:t>In the same way, s</w:t>
+      </w:r>
+      <w:r>
+        <w:rPr>
+          <w:rFonts w:ascii="Cambria" w:hAnsi="Cambria" w:cs="Arial"/>
+        </w:rPr>
+        <w:t xml:space="preserve">tudents have to introduce the dissertation with a brief background, problem statement, research questions, and significance of the research. </w:t>
       </w:r>
       <w:r>
         <w:rPr>
@@ -2958,7 +3023,19 @@
         <w:rPr>
           <w:rFonts w:ascii="Cambria" w:hAnsi="Cambria" w:cs="Arial"/>
         </w:rPr>
-        <w:t xml:space="preserve">. Then, students write up a literature review chapter </w:t>
+        <w:t xml:space="preserve">. </w:t>
+      </w:r>
+      <w:r>
+        <w:rPr>
+          <w:rFonts w:ascii="Cambria" w:hAnsi="Cambria" w:cs="Arial"/>
+        </w:rPr>
+        <w:t>Similarly</w:t>
+      </w:r>
+      <w:r>
+        <w:rPr>
+          <w:rFonts w:ascii="Cambria" w:hAnsi="Cambria" w:cs="Arial"/>
+        </w:rPr>
+        <w:t xml:space="preserve">, students write up a literature review chapter </w:t>
       </w:r>
       <w:r>
         <w:rPr>
@@ -2994,7 +3071,19 @@
         <w:rPr>
           <w:rFonts w:ascii="Cambria" w:hAnsi="Cambria" w:cs="Arial"/>
         </w:rPr>
-        <w:t>methodology. Student</w:t>
+        <w:t xml:space="preserve">methodology. </w:t>
+      </w:r>
+      <w:r>
+        <w:rPr>
+          <w:rFonts w:ascii="Cambria" w:hAnsi="Cambria" w:cs="Arial"/>
+        </w:rPr>
+        <w:t>Moreover, s</w:t>
+      </w:r>
+      <w:r>
+        <w:rPr>
+          <w:rFonts w:ascii="Cambria" w:hAnsi="Cambria" w:cs="Arial"/>
+        </w:rPr>
+        <w:t>tudent</w:t>
       </w:r>
       <w:r>
         <w:rPr>
@@ -3305,7 +3394,7 @@
           <w:noProof/>
           <w:color w:val="000000" w:themeColor="text1"/>
         </w:rPr>
-        <w:t>6</w:t>
+        <w:t>7</w:t>
       </w:r>
       <w:r>
         <w:rPr>
@@ -3346,7 +3435,19 @@
         <w:rPr>
           <w:rFonts w:ascii="Cambria" w:hAnsi="Cambria"/>
         </w:rPr>
-        <w:t xml:space="preserve">. They will be better at reading, understanding, and writing. They will critically think about a problem to find </w:t>
+        <w:t xml:space="preserve">. They will be better at reading, understanding, and writing. </w:t>
+      </w:r>
+      <w:r>
+        <w:rPr>
+          <w:rFonts w:ascii="Cambria" w:hAnsi="Cambria"/>
+        </w:rPr>
+        <w:t>In the same way, t</w:t>
+      </w:r>
+      <w:r>
+        <w:rPr>
+          <w:rFonts w:ascii="Cambria" w:hAnsi="Cambria"/>
+        </w:rPr>
+        <w:t xml:space="preserve">hey will critically think about a problem to find </w:t>
       </w:r>
       <w:r>
         <w:rPr>
@@ -3460,7 +3561,19 @@
         <w:rPr>
           <w:rFonts w:ascii="Cambria" w:hAnsi="Cambria"/>
         </w:rPr>
-        <w:t>deadline, managing and controlling their, and working on the deadline. Student</w:t>
+        <w:t xml:space="preserve">deadline, managing and controlling their, and working on the deadline. </w:t>
+      </w:r>
+      <w:r>
+        <w:rPr>
+          <w:rFonts w:ascii="Cambria" w:hAnsi="Cambria"/>
+        </w:rPr>
+        <w:t>Likewise, s</w:t>
+      </w:r>
+      <w:r>
+        <w:rPr>
+          <w:rFonts w:ascii="Cambria" w:hAnsi="Cambria"/>
+        </w:rPr>
+        <w:t>tudent</w:t>
       </w:r>
       <w:r>
         <w:rPr>
@@ -3696,7 +3809,25 @@
         <w:rPr>
           <w:rFonts w:ascii="Cambria" w:hAnsi="Cambria"/>
         </w:rPr>
-        <w:t xml:space="preserve">. A Dissertation will give the students a university degree. A dissertation will be very helpful for a better career </w:t>
+        <w:t xml:space="preserve"> whereas a</w:t>
+      </w:r>
+      <w:r>
+        <w:rPr>
+          <w:rFonts w:ascii="Cambria" w:hAnsi="Cambria"/>
+        </w:rPr>
+        <w:t xml:space="preserve"> </w:t>
+      </w:r>
+      <w:r>
+        <w:rPr>
+          <w:rFonts w:ascii="Cambria" w:hAnsi="Cambria"/>
+        </w:rPr>
+        <w:t>d</w:t>
+      </w:r>
+      <w:r>
+        <w:rPr>
+          <w:rFonts w:ascii="Cambria" w:hAnsi="Cambria"/>
+        </w:rPr>
+        <w:t xml:space="preserve">issertation will give the students a university degree. A dissertation will be very helpful for a better career </w:t>
       </w:r>
       <w:r>
         <w:rPr>
@@ -3905,7 +4036,7 @@
           <w:noProof/>
           <w:color w:val="000000" w:themeColor="text1"/>
         </w:rPr>
-        <w:t>7</w:t>
+        <w:t>8</w:t>
       </w:r>
       <w:r>
         <w:rPr>
@@ -3971,7 +4102,55 @@
         <w:rPr>
           <w:rFonts w:ascii="Cambria" w:hAnsi="Cambria"/>
         </w:rPr>
-        <w:t xml:space="preserve">Students have to write under the limitation of word count and the writing should be free of plagiarism. But plagiarism is found in most students’ writing. During the writing process, most of the students cannot manage their time and they had completed only some part of their coursework even though the deadline is near. Most of the students cannot work under deadlines. Some students ask their tutors for help frequently but some don’t care about and they did not know what exactly should be done in their writing. Because of this, some students do not understand the requirement properly. </w:t>
+        <w:t xml:space="preserve">Students have to write under the limitation of word count and the writing should be free of plagiarism. </w:t>
+      </w:r>
+      <w:r>
+        <w:rPr>
+          <w:rFonts w:ascii="Cambria" w:hAnsi="Cambria"/>
+        </w:rPr>
+        <w:t>However,</w:t>
+      </w:r>
+      <w:r>
+        <w:rPr>
+          <w:rFonts w:ascii="Cambria" w:hAnsi="Cambria"/>
+        </w:rPr>
+        <w:t xml:space="preserve"> plagiarism is found in most students’ writing. During the writing process, most of the students cannot manage their time and they had completed only some part of their coursework even though the deadline is near. Most of the students cannot work under deadlines. Some students ask their tutors for help frequently </w:t>
+      </w:r>
+      <w:r>
+        <w:rPr>
+          <w:rFonts w:ascii="Cambria" w:hAnsi="Cambria"/>
+        </w:rPr>
+        <w:t>whereas</w:t>
+      </w:r>
+      <w:r>
+        <w:rPr>
+          <w:rFonts w:ascii="Cambria" w:hAnsi="Cambria"/>
+        </w:rPr>
+        <w:t xml:space="preserve"> some don’t care about </w:t>
+      </w:r>
+      <w:r>
+        <w:rPr>
+          <w:rFonts w:ascii="Cambria" w:hAnsi="Cambria"/>
+        </w:rPr>
+        <w:t xml:space="preserve">it </w:t>
+      </w:r>
+      <w:r>
+        <w:rPr>
+          <w:rFonts w:ascii="Cambria" w:hAnsi="Cambria"/>
+        </w:rPr>
+        <w:t>and they did not know what exactly should be done in their writing. Because of this, some students do not understand the requirement properly</w:t>
+      </w:r>
+      <w:r>
+        <w:rPr>
+          <w:rFonts w:ascii="Cambria" w:hAnsi="Cambria"/>
+        </w:rPr>
+        <w:t xml:space="preserve"> too</w:t>
+      </w:r>
+      <w:r>
+        <w:rPr>
+          <w:rFonts w:ascii="Cambria" w:hAnsi="Cambria"/>
+        </w:rPr>
+        <w:t xml:space="preserve">. </w:t>
       </w:r>
       <w:r>
         <w:rPr>
@@ -3995,7 +4174,19 @@
         <w:rPr>
           <w:rFonts w:ascii="Cambria" w:hAnsi="Cambria"/>
         </w:rPr>
-        <w:t xml:space="preserve">d, the teacher might not also be available for guidance in some cases. Therefore, getting frequent helps from the lecturer might not be possible </w:t>
+        <w:t xml:space="preserve">d, the teacher </w:t>
+      </w:r>
+      <w:r>
+        <w:rPr>
+          <w:rFonts w:ascii="Cambria" w:hAnsi="Cambria"/>
+        </w:rPr>
+        <w:t xml:space="preserve">also </w:t>
+      </w:r>
+      <w:r>
+        <w:rPr>
+          <w:rFonts w:ascii="Cambria" w:hAnsi="Cambria"/>
+        </w:rPr>
+        <w:t xml:space="preserve">might not be available for guidance in some cases. Therefore, getting frequent helps from the lecturer might not be possible </w:t>
       </w:r>
       <w:sdt>
         <w:sdtPr>
@@ -4050,7 +4241,13 @@
         <w:rPr>
           <w:rFonts w:ascii="Cambria" w:hAnsi="Cambria"/>
         </w:rPr>
-        <w:t xml:space="preserve">Another common problem is documenting properly. The student’s work might not be in the correct format or structure. The language, grammar, and tone used in the document might not be satisfying for the tutor. </w:t>
+        <w:t>Likewise, a</w:t>
+      </w:r>
+      <w:r>
+        <w:rPr>
+          <w:rFonts w:ascii="Cambria" w:hAnsi="Cambria"/>
+        </w:rPr>
+        <w:t xml:space="preserve"> common problem is documenting properly. The student’s work might not be in the correct format or structure. The language, grammar, and tone used in the document might not be satisfying for the tutor. </w:t>
       </w:r>
       <w:r>
         <w:rPr>
@@ -4068,7 +4265,19 @@
         <w:rPr>
           <w:rFonts w:ascii="Cambria" w:hAnsi="Cambria"/>
         </w:rPr>
-        <w:t xml:space="preserve">The first challenge faced by the students while writing a dissertation is choosing a clear, unique, and valuable topic. Even though the topic is approved by the university to start the research, students might have a really hard time finding enough resources like books, journals, and research papers to support the research topic. Wrapping the researched resources into single new information is also not easy </w:t>
+        <w:t xml:space="preserve">The first challenge faced by the students while writing a dissertation is choosing a clear, unique, and valuable topic. Even though the topic is approved by the university to start the research, students might have a really hard time finding enough resources like books, journals, and research papers to support the research topic. </w:t>
+      </w:r>
+      <w:r>
+        <w:rPr>
+          <w:rFonts w:ascii="Cambria" w:hAnsi="Cambria"/>
+        </w:rPr>
+        <w:t>In the same way, w</w:t>
+      </w:r>
+      <w:r>
+        <w:rPr>
+          <w:rFonts w:ascii="Cambria" w:hAnsi="Cambria"/>
+        </w:rPr>
+        <w:t xml:space="preserve">rapping the researched resources into single new information is also not easy </w:t>
       </w:r>
       <w:sdt>
         <w:sdtPr>
@@ -4231,7 +4440,19 @@
         <w:rPr>
           <w:rFonts w:ascii="Cambria" w:hAnsi="Cambria"/>
         </w:rPr>
-        <w:t xml:space="preserve"> are predefined but it is unclear and needs to be researched a lot more in </w:t>
+        <w:t xml:space="preserve"> are predefined </w:t>
+      </w:r>
+      <w:r>
+        <w:rPr>
+          <w:rFonts w:ascii="Cambria" w:hAnsi="Cambria"/>
+        </w:rPr>
+        <w:t>whereas</w:t>
+      </w:r>
+      <w:r>
+        <w:rPr>
+          <w:rFonts w:ascii="Cambria" w:hAnsi="Cambria"/>
+        </w:rPr>
+        <w:t xml:space="preserve"> it is unclear and needs to be researched a lot more in </w:t>
       </w:r>
       <w:r>
         <w:rPr>
@@ -4243,7 +4464,19 @@
         <w:rPr>
           <w:rFonts w:ascii="Cambria" w:hAnsi="Cambria"/>
         </w:rPr>
-        <w:t xml:space="preserve">dissertation. Both coursework and dissertation are completed to get success in the educational field and both enhance students’ skills. Lots of challenges are faced by the students while writing coursework and dissertation and writing a dissertation is way harder than coursework. But completing both perfectly leads to great achievement and provides better career opportunities. </w:t>
+        <w:t>dissertation. Both coursework and dissertation are completed to get success in the educational field</w:t>
+      </w:r>
+      <w:r>
+        <w:rPr>
+          <w:rFonts w:ascii="Cambria" w:hAnsi="Cambria"/>
+        </w:rPr>
+        <w:t xml:space="preserve">. Similarly, </w:t>
+      </w:r>
+      <w:r>
+        <w:rPr>
+          <w:rFonts w:ascii="Cambria" w:hAnsi="Cambria"/>
+        </w:rPr>
+        <w:t xml:space="preserve">both enhance students’ skills. Lots of challenges are faced by the students while writing coursework and dissertation and writing a dissertation is way harder than coursework. But completing both perfectly leads to great achievement and provides better career opportunities. </w:t>
       </w:r>
     </w:p>
     <w:sectPr>
@@ -4448,7 +4681,7 @@
       <w:lvlText w:val=""/>
       <w:lvlJc w:val="left"/>
       <w:pPr>
-        <w:ind w:left="720" w:hanging="360"/>
+        <w:ind w:left="360" w:hanging="360"/>
       </w:pPr>
       <w:rPr>
         <w:rFonts w:ascii="Symbol" w:hAnsi="Symbol" w:hint="default"/>
@@ -4460,7 +4693,7 @@
       <w:lvlText w:val="o"/>
       <w:lvlJc w:val="left"/>
       <w:pPr>
-        <w:ind w:left="1440" w:hanging="360"/>
+        <w:ind w:left="1080" w:hanging="360"/>
       </w:pPr>
       <w:rPr>
         <w:rFonts w:ascii="Courier New" w:hAnsi="Courier New" w:cs="Courier New" w:hint="default"/>
@@ -4472,7 +4705,7 @@
       <w:lvlText w:val=""/>
       <w:lvlJc w:val="left"/>
       <w:pPr>
-        <w:ind w:left="2160" w:hanging="360"/>
+        <w:ind w:left="1800" w:hanging="360"/>
       </w:pPr>
       <w:rPr>
         <w:rFonts w:ascii="Wingdings" w:hAnsi="Wingdings" w:hint="default"/>
@@ -4484,7 +4717,7 @@
       <w:lvlText w:val=""/>
       <w:lvlJc w:val="left"/>
       <w:pPr>
-        <w:ind w:left="2880" w:hanging="360"/>
+        <w:ind w:left="2520" w:hanging="360"/>
       </w:pPr>
       <w:rPr>
         <w:rFonts w:ascii="Symbol" w:hAnsi="Symbol" w:hint="default"/>
@@ -4496,7 +4729,7 @@
       <w:lvlText w:val="o"/>
       <w:lvlJc w:val="left"/>
       <w:pPr>
-        <w:ind w:left="3600" w:hanging="360"/>
+        <w:ind w:left="3240" w:hanging="360"/>
       </w:pPr>
       <w:rPr>
         <w:rFonts w:ascii="Courier New" w:hAnsi="Courier New" w:cs="Courier New" w:hint="default"/>
@@ -4508,7 +4741,7 @@
       <w:lvlText w:val=""/>
       <w:lvlJc w:val="left"/>
       <w:pPr>
-        <w:ind w:left="4320" w:hanging="360"/>
+        <w:ind w:left="3960" w:hanging="360"/>
       </w:pPr>
       <w:rPr>
         <w:rFonts w:ascii="Wingdings" w:hAnsi="Wingdings" w:hint="default"/>
@@ -4520,7 +4753,7 @@
       <w:lvlText w:val=""/>
       <w:lvlJc w:val="left"/>
       <w:pPr>
-        <w:ind w:left="5040" w:hanging="360"/>
+        <w:ind w:left="4680" w:hanging="360"/>
       </w:pPr>
       <w:rPr>
         <w:rFonts w:ascii="Symbol" w:hAnsi="Symbol" w:hint="default"/>
@@ -4532,7 +4765,7 @@
       <w:lvlText w:val="o"/>
       <w:lvlJc w:val="left"/>
       <w:pPr>
-        <w:ind w:left="5760" w:hanging="360"/>
+        <w:ind w:left="5400" w:hanging="360"/>
       </w:pPr>
       <w:rPr>
         <w:rFonts w:ascii="Courier New" w:hAnsi="Courier New" w:cs="Courier New" w:hint="default"/>
@@ -4544,7 +4777,7 @@
       <w:lvlText w:val=""/>
       <w:lvlJc w:val="left"/>
       <w:pPr>
-        <w:ind w:left="6480" w:hanging="360"/>
+        <w:ind w:left="6120" w:hanging="360"/>
       </w:pPr>
       <w:rPr>
         <w:rFonts w:ascii="Wingdings" w:hAnsi="Wingdings" w:hint="default"/>
@@ -5533,7 +5766,7 @@
     <b:MonthAccessed>April</b:MonthAccessed>
     <b:URL>https://planningtank.com/academic-writing/coursework</b:URL>
     <b:DayAccessed>26</b:DayAccessed>
-    <b:RefOrder>5</b:RefOrder>
+    <b:RefOrder>6</b:RefOrder>
   </b:Source>
   <b:Source>
     <b:Tag>Pap19</b:Tag>
@@ -5554,7 +5787,7 @@
     <b:MonthAccessed>April</b:MonthAccessed>
     <b:DayAccessed>26</b:DayAccessed>
     <b:URL>https://www.paperwritingpro.com/what-is-coursework/</b:URL>
-    <b:RefOrder>6</b:RefOrder>
+    <b:RefOrder>7</b:RefOrder>
   </b:Source>
   <b:Source>
     <b:Tag>Sab22</b:Tag>
@@ -5576,7 +5809,7 @@
     <b:MonthAccessed>April</b:MonthAccessed>
     <b:DayAccessed>26</b:DayAccessed>
     <b:URL>https://www.topuniversities.com/blog/what-dissertation</b:URL>
-    <b:RefOrder>7</b:RefOrder>
+    <b:RefOrder>5</b:RefOrder>
   </b:Source>
   <b:Source>
     <b:Tag>Can22</b:Tag>
@@ -5779,7 +6012,7 @@
 </file>
 
 <file path=customXml/itemProps1.xml><?xml version="1.0" encoding="utf-8"?>
-<ds:datastoreItem xmlns:ds="http://schemas.openxmlformats.org/officeDocument/2006/customXml" ds:itemID="{A562EB3C-0F0F-4263-AF0E-465A666D47AA}">
+<ds:datastoreItem xmlns:ds="http://schemas.openxmlformats.org/officeDocument/2006/customXml" ds:itemID="{58201E7C-C2F1-4451-9E3A-8C3BF216FD31}">
   <ds:schemaRefs>
     <ds:schemaRef ds:uri="http://schemas.openxmlformats.org/officeDocument/2006/bibliography"/>
   </ds:schemaRefs>

</xml_diff>